<commit_message>
cambios en la docu
</commit_message>
<xml_diff>
--- a/DocumentacionTFG.docx
+++ b/DocumentacionTFG.docx
@@ -572,6 +572,9 @@
         <w:t>Se ha</w:t>
       </w:r>
       <w:r>
+        <w:t>n</w:t>
+      </w:r>
+      <w:r>
         <w:t xml:space="preserve"> identificado varias empresas y aplicaciones similares a LocMaBar</w:t>
       </w:r>
       <w:r>
@@ -2127,7 +2130,13 @@
         <w:t>, de seguridad y escalabilidad de una aplicación móvil cuyo objetivo es hacer llegar los bares y restaurantes cercanos al usuario, garantizando así una experiencia única y una gestión eficaz de los datos</w:t>
       </w:r>
       <w:r>
-        <w:t>. Con un enfoque especial en los pequeños municipios de el país a donde otras apps o páginas similares no suelen llegar</w:t>
+        <w:t>. Con un enfoque especial</w:t>
+      </w:r>
+      <w:r>
+        <w:t xml:space="preserve"> en los pequeños municipios de</w:t>
+      </w:r>
+      <w:r>
+        <w:t>l país a donde otras apps o páginas similares no suelen llegar</w:t>
       </w:r>
       <w:r>
         <w:t>:</w:t>
@@ -2497,6 +2506,218 @@
       <w:r>
         <w:t>Análisis (requisitos funcionales y no funcionales, casos de uso)</w:t>
       </w:r>
+    </w:p>
+    <w:p>
+      <w:pPr>
+        <w:spacing w:after="0" w:line="276" w:lineRule="auto"/>
+        <w:jc w:val="both"/>
+      </w:pPr>
+    </w:p>
+    <w:p>
+      <w:pPr>
+        <w:spacing w:after="0" w:line="276" w:lineRule="auto"/>
+        <w:jc w:val="both"/>
+      </w:pPr>
+      <w:r>
+        <w:t>Usuario:</w:t>
+      </w:r>
+    </w:p>
+    <w:p>
+      <w:pPr>
+        <w:spacing w:before="100" w:beforeAutospacing="1" w:after="100" w:afterAutospacing="1" w:line="240" w:lineRule="auto"/>
+        <w:rPr>
+          <w:rFonts w:ascii="Times New Roman" w:eastAsia="Times New Roman" w:hAnsi="Times New Roman" w:cs="Times New Roman"/>
+          <w:sz w:val="24"/>
+          <w:szCs w:val="24"/>
+          <w:lang w:eastAsia="es-ES"/>
+        </w:rPr>
+      </w:pPr>
+      <w:r>
+        <w:rPr>
+          <w:rFonts w:ascii="Times New Roman" w:eastAsia="Times New Roman" w:hAnsi="Times New Roman" w:cs="Times New Roman"/>
+          <w:noProof/>
+          <w:sz w:val="24"/>
+          <w:szCs w:val="24"/>
+          <w:lang w:eastAsia="es-ES"/>
+        </w:rPr>
+        <w:drawing>
+          <wp:inline distT="0" distB="0" distL="0" distR="0">
+            <wp:extent cx="5289550" cy="6421033"/>
+            <wp:effectExtent l="0" t="0" r="6350" b="0"/>
+            <wp:docPr id="4" name="Imagen 4" descr="C:\Users\yosoy\Downloads\Diagrama usos USUARIO.png"/>
+            <wp:cNvGraphicFramePr>
+              <a:graphicFrameLocks xmlns:a="http://schemas.openxmlformats.org/drawingml/2006/main" noChangeAspect="1"/>
+            </wp:cNvGraphicFramePr>
+            <a:graphic xmlns:a="http://schemas.openxmlformats.org/drawingml/2006/main">
+              <a:graphicData uri="http://schemas.openxmlformats.org/drawingml/2006/picture">
+                <pic:pic xmlns:pic="http://schemas.openxmlformats.org/drawingml/2006/picture">
+                  <pic:nvPicPr>
+                    <pic:cNvPr id="0" name="Picture 1" descr="C:\Users\yosoy\Downloads\Diagrama usos USUARIO.png"/>
+                    <pic:cNvPicPr>
+                      <a:picLocks noChangeAspect="1" noChangeArrowheads="1"/>
+                    </pic:cNvPicPr>
+                  </pic:nvPicPr>
+                  <pic:blipFill rotWithShape="1">
+                    <a:blip r:embed="rId7">
+                      <a:extLst>
+                        <a:ext uri="{28A0092B-C50C-407E-A947-70E740481C1C}">
+                          <a14:useLocalDpi xmlns:a14="http://schemas.microsoft.com/office/drawing/2010/main" val="0"/>
+                        </a:ext>
+                      </a:extLst>
+                    </a:blip>
+                    <a:srcRect l="26936" r="26726"/>
+                    <a:stretch/>
+                  </pic:blipFill>
+                  <pic:spPr bwMode="auto">
+                    <a:xfrm>
+                      <a:off x="0" y="0"/>
+                      <a:ext cx="5294006" cy="6426442"/>
+                    </a:xfrm>
+                    <a:prstGeom prst="rect">
+                      <a:avLst/>
+                    </a:prstGeom>
+                    <a:noFill/>
+                    <a:ln>
+                      <a:noFill/>
+                    </a:ln>
+                    <a:extLst>
+                      <a:ext uri="{53640926-AAD7-44D8-BBD7-CCE9431645EC}">
+                        <a14:shadowObscured xmlns:a14="http://schemas.microsoft.com/office/drawing/2010/main"/>
+                      </a:ext>
+                    </a:extLst>
+                  </pic:spPr>
+                </pic:pic>
+              </a:graphicData>
+            </a:graphic>
+          </wp:inline>
+        </w:drawing>
+      </w:r>
+    </w:p>
+    <w:p>
+      <w:pPr>
+        <w:spacing w:before="100" w:beforeAutospacing="1" w:after="100" w:afterAutospacing="1" w:line="240" w:lineRule="auto"/>
+        <w:rPr>
+          <w:rFonts w:ascii="Times New Roman" w:eastAsia="Times New Roman" w:hAnsi="Times New Roman" w:cs="Times New Roman"/>
+          <w:sz w:val="24"/>
+          <w:szCs w:val="24"/>
+          <w:lang w:eastAsia="es-ES"/>
+        </w:rPr>
+      </w:pPr>
+    </w:p>
+    <w:p>
+      <w:pPr>
+        <w:spacing w:before="100" w:beforeAutospacing="1" w:after="100" w:afterAutospacing="1" w:line="240" w:lineRule="auto"/>
+        <w:rPr>
+          <w:rFonts w:ascii="Times New Roman" w:eastAsia="Times New Roman" w:hAnsi="Times New Roman" w:cs="Times New Roman"/>
+          <w:sz w:val="24"/>
+          <w:szCs w:val="24"/>
+          <w:lang w:eastAsia="es-ES"/>
+        </w:rPr>
+      </w:pPr>
+      <w:r>
+        <w:rPr>
+          <w:rFonts w:ascii="Times New Roman" w:eastAsia="Times New Roman" w:hAnsi="Times New Roman" w:cs="Times New Roman"/>
+          <w:sz w:val="24"/>
+          <w:szCs w:val="24"/>
+          <w:lang w:eastAsia="es-ES"/>
+        </w:rPr>
+        <w:lastRenderedPageBreak/>
+        <w:t>Administrador:</w:t>
+      </w:r>
+    </w:p>
+    <w:p>
+      <w:pPr>
+        <w:spacing w:before="100" w:beforeAutospacing="1" w:after="100" w:afterAutospacing="1" w:line="240" w:lineRule="auto"/>
+        <w:rPr>
+          <w:rFonts w:ascii="Times New Roman" w:eastAsia="Times New Roman" w:hAnsi="Times New Roman" w:cs="Times New Roman"/>
+          <w:sz w:val="24"/>
+          <w:szCs w:val="24"/>
+          <w:lang w:eastAsia="es-ES"/>
+        </w:rPr>
+      </w:pPr>
+      <w:r>
+        <w:rPr>
+          <w:rFonts w:ascii="Times New Roman" w:eastAsia="Times New Roman" w:hAnsi="Times New Roman" w:cs="Times New Roman"/>
+          <w:noProof/>
+          <w:sz w:val="24"/>
+          <w:szCs w:val="24"/>
+          <w:lang w:eastAsia="es-ES"/>
+        </w:rPr>
+        <w:drawing>
+          <wp:inline distT="0" distB="0" distL="0" distR="0">
+            <wp:extent cx="4953000" cy="8470644"/>
+            <wp:effectExtent l="0" t="0" r="0" b="6985"/>
+            <wp:docPr id="6" name="Imagen 6" descr="C:\Users\yosoy\Downloads\Diagrama usos ADMINISTRADOR.png"/>
+            <wp:cNvGraphicFramePr>
+              <a:graphicFrameLocks xmlns:a="http://schemas.openxmlformats.org/drawingml/2006/main" noChangeAspect="1"/>
+            </wp:cNvGraphicFramePr>
+            <a:graphic xmlns:a="http://schemas.openxmlformats.org/drawingml/2006/main">
+              <a:graphicData uri="http://schemas.openxmlformats.org/drawingml/2006/picture">
+                <pic:pic xmlns:pic="http://schemas.openxmlformats.org/drawingml/2006/picture">
+                  <pic:nvPicPr>
+                    <pic:cNvPr id="0" name="Picture 3" descr="C:\Users\yosoy\Downloads\Diagrama usos ADMINISTRADOR.png"/>
+                    <pic:cNvPicPr>
+                      <a:picLocks noChangeAspect="1" noChangeArrowheads="1"/>
+                    </pic:cNvPicPr>
+                  </pic:nvPicPr>
+                  <pic:blipFill rotWithShape="1">
+                    <a:blip r:embed="rId8">
+                      <a:extLst>
+                        <a:ext uri="{28A0092B-C50C-407E-A947-70E740481C1C}">
+                          <a14:useLocalDpi xmlns:a14="http://schemas.microsoft.com/office/drawing/2010/main" val="0"/>
+                        </a:ext>
+                      </a:extLst>
+                    </a:blip>
+                    <a:srcRect l="33209" r="33900"/>
+                    <a:stretch/>
+                  </pic:blipFill>
+                  <pic:spPr bwMode="auto">
+                    <a:xfrm>
+                      <a:off x="0" y="0"/>
+                      <a:ext cx="4970611" cy="8500762"/>
+                    </a:xfrm>
+                    <a:prstGeom prst="rect">
+                      <a:avLst/>
+                    </a:prstGeom>
+                    <a:noFill/>
+                    <a:ln>
+                      <a:noFill/>
+                    </a:ln>
+                    <a:extLst>
+                      <a:ext uri="{53640926-AAD7-44D8-BBD7-CCE9431645EC}">
+                        <a14:shadowObscured xmlns:a14="http://schemas.microsoft.com/office/drawing/2010/main"/>
+                      </a:ext>
+                    </a:extLst>
+                  </pic:spPr>
+                </pic:pic>
+              </a:graphicData>
+            </a:graphic>
+          </wp:inline>
+        </w:drawing>
+      </w:r>
+    </w:p>
+    <w:p>
+      <w:pPr>
+        <w:spacing w:before="100" w:beforeAutospacing="1" w:after="100" w:afterAutospacing="1" w:line="240" w:lineRule="auto"/>
+        <w:rPr>
+          <w:rFonts w:ascii="Times New Roman" w:eastAsia="Times New Roman" w:hAnsi="Times New Roman" w:cs="Times New Roman"/>
+          <w:sz w:val="24"/>
+          <w:szCs w:val="24"/>
+          <w:lang w:eastAsia="es-ES"/>
+        </w:rPr>
+      </w:pPr>
+    </w:p>
+    <w:p>
+      <w:pPr>
+        <w:spacing w:after="0" w:line="276" w:lineRule="auto"/>
+        <w:jc w:val="both"/>
+      </w:pPr>
+    </w:p>
+    <w:p>
+      <w:pPr>
+        <w:spacing w:after="0" w:line="276" w:lineRule="auto"/>
+        <w:jc w:val="both"/>
+      </w:pPr>
     </w:p>
     <w:tbl>
       <w:tblPr>
@@ -3025,11 +3246,7 @@
           </w:tcPr>
           <w:p>
             <w:r>
-              <w:t xml:space="preserve">Si los campos están vacíos se muestra un </w:t>
-            </w:r>
-            <w:r>
-              <w:lastRenderedPageBreak/>
-              <w:t>mensaje pidiendo que se rellenen los campos necesarios</w:t>
+              <w:t>Si los campos están vacíos se muestra un mensaje pidiendo que se rellenen los campos necesarios</w:t>
             </w:r>
           </w:p>
         </w:tc>
@@ -3061,7 +3278,11 @@
           </w:tcPr>
           <w:p>
             <w:r>
-              <w:t>Si se cancela el registro, se descartan los datos y el caso de uso termina.</w:t>
+              <w:t xml:space="preserve">Si se cancela el registro, se </w:t>
+            </w:r>
+            <w:r>
+              <w:lastRenderedPageBreak/>
+              <w:t>descartan los datos y el caso de uso termina.</w:t>
             </w:r>
           </w:p>
         </w:tc>
@@ -3077,6 +3298,7 @@
           </w:tcPr>
           <w:p>
             <w:r>
+              <w:lastRenderedPageBreak/>
               <w:t>Rendimiento</w:t>
             </w:r>
           </w:p>
@@ -3739,7 +3961,6 @@
           </w:tcPr>
           <w:p>
             <w:r>
-              <w:lastRenderedPageBreak/>
               <w:t>Descripción</w:t>
             </w:r>
           </w:p>
@@ -3795,6 +4016,7 @@
           </w:p>
           <w:p>
             <w:r>
+              <w:lastRenderedPageBreak/>
               <w:t>Normal</w:t>
             </w:r>
           </w:p>
@@ -3818,6 +4040,7 @@
               <w:rPr>
                 <w:b/>
               </w:rPr>
+              <w:lastRenderedPageBreak/>
               <w:t>Paso</w:t>
             </w:r>
           </w:p>
@@ -4390,6 +4613,7 @@
           </w:tcPr>
           <w:p>
             <w:r>
+              <w:lastRenderedPageBreak/>
               <w:t>CU-04</w:t>
             </w:r>
           </w:p>
@@ -4836,13 +5060,73 @@
     </w:p>
     <w:p>
       <w:pPr>
-        <w:spacing w:after="0" w:line="276" w:lineRule="auto"/>
-        <w:ind w:left="1080"/>
-        <w:jc w:val="both"/>
-      </w:pPr>
-      <w:r>
-        <w:t xml:space="preserve">DISEÑO DE LA BASE DE DATOS </w:t>
-      </w:r>
+        <w:pStyle w:val="Prrafodelista"/>
+        <w:spacing w:before="100" w:beforeAutospacing="1" w:after="100" w:afterAutospacing="1" w:line="240" w:lineRule="auto"/>
+        <w:ind w:left="709" w:hanging="1276"/>
+        <w:rPr>
+          <w:rFonts w:ascii="Times New Roman" w:eastAsia="Times New Roman" w:hAnsi="Times New Roman" w:cs="Times New Roman"/>
+          <w:sz w:val="24"/>
+          <w:szCs w:val="24"/>
+          <w:lang w:eastAsia="es-ES"/>
+        </w:rPr>
+      </w:pPr>
+      <w:r>
+        <w:rPr>
+          <w:noProof/>
+          <w:lang w:eastAsia="es-ES"/>
+        </w:rPr>
+        <w:lastRenderedPageBreak/>
+        <w:drawing>
+          <wp:inline distT="0" distB="0" distL="0" distR="0">
+            <wp:extent cx="6305550" cy="6004645"/>
+            <wp:effectExtent l="0" t="0" r="0" b="0"/>
+            <wp:docPr id="7" name="Imagen 7" descr="C:\Users\yosoy\Downloads\Untitled.png"/>
+            <wp:cNvGraphicFramePr>
+              <a:graphicFrameLocks xmlns:a="http://schemas.openxmlformats.org/drawingml/2006/main" noChangeAspect="1"/>
+            </wp:cNvGraphicFramePr>
+            <a:graphic xmlns:a="http://schemas.openxmlformats.org/drawingml/2006/main">
+              <a:graphicData uri="http://schemas.openxmlformats.org/drawingml/2006/picture">
+                <pic:pic xmlns:pic="http://schemas.openxmlformats.org/drawingml/2006/picture">
+                  <pic:nvPicPr>
+                    <pic:cNvPr id="0" name="Picture 5" descr="C:\Users\yosoy\Downloads\Untitled.png"/>
+                    <pic:cNvPicPr>
+                      <a:picLocks noChangeAspect="1" noChangeArrowheads="1"/>
+                    </pic:cNvPicPr>
+                  </pic:nvPicPr>
+                  <pic:blipFill>
+                    <a:blip r:embed="rId9">
+                      <a:extLst>
+                        <a:ext uri="{28A0092B-C50C-407E-A947-70E740481C1C}">
+                          <a14:useLocalDpi xmlns:a14="http://schemas.microsoft.com/office/drawing/2010/main" val="0"/>
+                        </a:ext>
+                      </a:extLst>
+                    </a:blip>
+                    <a:srcRect/>
+                    <a:stretch>
+                      <a:fillRect/>
+                    </a:stretch>
+                  </pic:blipFill>
+                  <pic:spPr bwMode="auto">
+                    <a:xfrm>
+                      <a:off x="0" y="0"/>
+                      <a:ext cx="6333954" cy="6031693"/>
+                    </a:xfrm>
+                    <a:prstGeom prst="rect">
+                      <a:avLst/>
+                    </a:prstGeom>
+                    <a:noFill/>
+                    <a:ln>
+                      <a:noFill/>
+                    </a:ln>
+                  </pic:spPr>
+                </pic:pic>
+              </a:graphicData>
+            </a:graphic>
+          </wp:inline>
+        </w:drawing>
+      </w:r>
+      <w:bookmarkStart w:id="0" w:name="_GoBack"/>
+      <w:bookmarkEnd w:id="0"/>
     </w:p>
     <w:p>
       <w:pPr>
@@ -4919,7 +5203,7 @@
                     </pic:cNvPicPr>
                   </pic:nvPicPr>
                   <pic:blipFill rotWithShape="1">
-                    <a:blip r:embed="rId7">
+                    <a:blip r:embed="rId10">
                       <a:extLst>
                         <a:ext uri="{28A0092B-C50C-407E-A947-70E740481C1C}">
                           <a14:useLocalDpi xmlns:a14="http://schemas.microsoft.com/office/drawing/2010/main" val="0"/>
@@ -4991,7 +5275,7 @@
                     </pic:cNvPicPr>
                   </pic:nvPicPr>
                   <pic:blipFill rotWithShape="1">
-                    <a:blip r:embed="rId8" cstate="print">
+                    <a:blip r:embed="rId11" cstate="print">
                       <a:extLst>
                         <a:ext uri="{28A0092B-C50C-407E-A947-70E740481C1C}">
                           <a14:useLocalDpi xmlns:a14="http://schemas.microsoft.com/office/drawing/2010/main" val="0"/>
@@ -5066,7 +5350,7 @@
                     </pic:cNvPicPr>
                   </pic:nvPicPr>
                   <pic:blipFill rotWithShape="1">
-                    <a:blip r:embed="rId9">
+                    <a:blip r:embed="rId12">
                       <a:extLst>
                         <a:ext uri="{28A0092B-C50C-407E-A947-70E740481C1C}">
                           <a14:useLocalDpi xmlns:a14="http://schemas.microsoft.com/office/drawing/2010/main" val="0"/>
@@ -5153,7 +5437,7 @@
                     </pic:cNvPicPr>
                   </pic:nvPicPr>
                   <pic:blipFill rotWithShape="1">
-                    <a:blip r:embed="rId10">
+                    <a:blip r:embed="rId13">
                       <a:extLst>
                         <a:ext uri="{28A0092B-C50C-407E-A947-70E740481C1C}">
                           <a14:useLocalDpi xmlns:a14="http://schemas.microsoft.com/office/drawing/2010/main" val="0"/>
@@ -5694,31 +5978,7 @@
         <w:rPr>
           <w:rFonts w:ascii="Arial" w:hAnsi="Arial" w:cs="Arial"/>
         </w:rPr>
-        <w:t>: 1 diseñador a 16</w:t>
-      </w:r>
-      <w:r>
-        <w:rPr>
-          <w:rFonts w:ascii="Arial" w:hAnsi="Arial" w:cs="Arial"/>
-        </w:rPr>
-        <w:t>€</w:t>
-      </w:r>
-      <w:r>
-        <w:rPr>
-          <w:rFonts w:ascii="Arial" w:hAnsi="Arial" w:cs="Arial"/>
-        </w:rPr>
-        <w:t>/hora, con 10 horas para crear las interfaces en Figma. Coste total de 160</w:t>
-      </w:r>
-      <w:r>
-        <w:rPr>
-          <w:rFonts w:ascii="Arial" w:hAnsi="Arial" w:cs="Arial"/>
-        </w:rPr>
-        <w:t>€</w:t>
-      </w:r>
-      <w:r>
-        <w:rPr>
-          <w:rFonts w:ascii="Arial" w:hAnsi="Arial" w:cs="Arial"/>
-        </w:rPr>
-        <w:t>.</w:t>
+        <w:t>: 1 diseñador a 16€/hora, con 10 horas para crear las interfaces en Figma. Coste total de 160€.</w:t>
       </w:r>
     </w:p>
     <w:p>
@@ -5904,14 +6164,7 @@
           <w:rFonts w:ascii="Arial" w:hAnsi="Arial" w:cs="Arial"/>
           <w:b/>
         </w:rPr>
-        <w:t>4599.20</w:t>
-      </w:r>
-      <w:r>
-        <w:rPr>
-          <w:rFonts w:ascii="Arial" w:hAnsi="Arial" w:cs="Arial"/>
-          <w:b/>
-        </w:rPr>
-        <w:t>€</w:t>
+        <w:t>4599.20€</w:t>
       </w:r>
       <w:r>
         <w:rPr>
@@ -6084,8 +6337,6 @@
       <w:r>
         <w:t>&gt;</w:t>
       </w:r>
-      <w:bookmarkStart w:id="0" w:name="_GoBack"/>
-      <w:bookmarkEnd w:id="0"/>
       <w:r>
         <w:t>Gestión de Tareas</w:t>
       </w:r>
@@ -6319,7 +6570,7 @@
       <w:r>
         <w:t xml:space="preserve"> </w:t>
       </w:r>
-      <w:hyperlink r:id="rId11" w:history="1">
+      <w:hyperlink r:id="rId14" w:history="1">
         <w:r>
           <w:rPr>
             <w:rStyle w:val="Hipervnculo"/>
@@ -6337,7 +6588,7 @@
       <w:r>
         <w:t xml:space="preserve">- </w:t>
       </w:r>
-      <w:hyperlink r:id="rId12" w:history="1">
+      <w:hyperlink r:id="rId15" w:history="1">
         <w:r>
           <w:rPr>
             <w:rStyle w:val="Hipervnculo"/>
@@ -6381,7 +6632,7 @@
       <w:r>
         <w:t xml:space="preserve">- </w:t>
       </w:r>
-      <w:hyperlink r:id="rId13" w:history="1">
+      <w:hyperlink r:id="rId16" w:history="1">
         <w:r>
           <w:rPr>
             <w:rStyle w:val="Hipervnculo"/>
@@ -6405,7 +6656,7 @@
       <w:r>
         <w:t xml:space="preserve"> </w:t>
       </w:r>
-      <w:hyperlink r:id="rId14" w:history="1">
+      <w:hyperlink r:id="rId17" w:history="1">
         <w:r>
           <w:rPr>
             <w:rStyle w:val="Hipervnculo"/>
@@ -6429,7 +6680,7 @@
       <w:r>
         <w:t xml:space="preserve"> </w:t>
       </w:r>
-      <w:hyperlink r:id="rId15" w:history="1">
+      <w:hyperlink r:id="rId18" w:history="1">
         <w:r>
           <w:rPr>
             <w:rStyle w:val="Hipervnculo"/>
@@ -6448,7 +6699,7 @@
       <w:r>
         <w:t xml:space="preserve"> </w:t>
       </w:r>
-      <w:hyperlink r:id="rId16" w:anchor=":~:text=Espa%C3%B1a%20ha%20logrado%20cifras%20r%C3%A9cord%20en%20turismo%20en,significativo%20de%20visitantes%20internacionales%20y%20el%20gasto%20tur%C3%ADstico." w:history="1">
+      <w:hyperlink r:id="rId19" w:anchor=":~:text=Espa%C3%B1a%20ha%20logrado%20cifras%20r%C3%A9cord%20en%20turismo%20en,significativo%20de%20visitantes%20internacionales%20y%20el%20gasto%20tur%C3%ADstico." w:history="1">
         <w:r>
           <w:rPr>
             <w:rStyle w:val="Hipervnculo"/>
@@ -6461,7 +6712,7 @@
       <w:r>
         <w:t xml:space="preserve">- </w:t>
       </w:r>
-      <w:hyperlink r:id="rId17" w:history="1">
+      <w:hyperlink r:id="rId20" w:history="1">
         <w:r>
           <w:rPr>
             <w:rStyle w:val="Hipervnculo"/>

</xml_diff>

<commit_message>
Cambios Plan de Pruebas
</commit_message>
<xml_diff>
--- a/DocumentacionTFG.docx
+++ b/DocumentacionTFG.docx
@@ -15915,18 +15915,28 @@
     </w:p>
     <w:p>
       <w:pPr>
-        <w:pStyle w:val="NormalWeb"/>
-        <w:ind w:hanging="1276"/>
-      </w:pPr>
-      <w:r>
-        <w:rPr>
+        <w:spacing w:before="100" w:beforeAutospacing="1" w:after="100" w:afterAutospacing="1" w:line="240" w:lineRule="auto"/>
+        <w:ind w:hanging="284"/>
+        <w:rPr>
+          <w:rFonts w:ascii="Times New Roman" w:eastAsia="Times New Roman" w:hAnsi="Times New Roman" w:cs="Times New Roman"/>
+          <w:sz w:val="24"/>
+          <w:szCs w:val="24"/>
+          <w:lang w:eastAsia="es-ES"/>
+        </w:rPr>
+      </w:pPr>
+      <w:r>
+        <w:rPr>
+          <w:rFonts w:ascii="Times New Roman" w:eastAsia="Times New Roman" w:hAnsi="Times New Roman" w:cs="Times New Roman"/>
           <w:noProof/>
+          <w:sz w:val="24"/>
+          <w:szCs w:val="24"/>
+          <w:lang w:eastAsia="es-ES"/>
         </w:rPr>
         <w:drawing>
           <wp:inline distT="0" distB="0" distL="0" distR="0">
-            <wp:extent cx="7177096" cy="4273550"/>
-            <wp:effectExtent l="0" t="0" r="5080" b="0"/>
-            <wp:docPr id="22" name="Imagen 22" descr="C:\Users\yosoy\Downloads\Untitled (1).png"/>
+            <wp:extent cx="6067763" cy="3609340"/>
+            <wp:effectExtent l="0" t="0" r="9525" b="0"/>
+            <wp:docPr id="7" name="Imagen 7" descr="C:\Users\yosoy\Downloads\relacional (1).png"/>
             <wp:cNvGraphicFramePr>
               <a:graphicFrameLocks xmlns:a="http://schemas.openxmlformats.org/drawingml/2006/main" noChangeAspect="1"/>
             </wp:cNvGraphicFramePr>
@@ -15934,13 +15944,13 @@
               <a:graphicData uri="http://schemas.openxmlformats.org/drawingml/2006/picture">
                 <pic:pic xmlns:pic="http://schemas.openxmlformats.org/drawingml/2006/picture">
                   <pic:nvPicPr>
-                    <pic:cNvPr id="0" name="Picture 14" descr="C:\Users\yosoy\Downloads\Untitled (1).png"/>
+                    <pic:cNvPr id="0" name="Picture 1" descr="C:\Users\yosoy\Downloads\relacional (1).png"/>
                     <pic:cNvPicPr>
                       <a:picLocks noChangeAspect="1" noChangeArrowheads="1"/>
                     </pic:cNvPicPr>
                   </pic:nvPicPr>
                   <pic:blipFill>
-                    <a:blip r:embed="rId13">
+                    <a:blip r:embed="rId13" cstate="print">
                       <a:extLst>
                         <a:ext uri="{28A0092B-C50C-407E-A947-70E740481C1C}">
                           <a14:useLocalDpi xmlns:a14="http://schemas.microsoft.com/office/drawing/2010/main" val="0"/>
@@ -15955,7 +15965,7 @@
                   <pic:spPr bwMode="auto">
                     <a:xfrm>
                       <a:off x="0" y="0"/>
-                      <a:ext cx="7205250" cy="4290314"/>
+                      <a:ext cx="6095535" cy="3625860"/>
                     </a:xfrm>
                     <a:prstGeom prst="rect">
                       <a:avLst/>
@@ -15971,44 +15981,48 @@
           </wp:inline>
         </w:drawing>
       </w:r>
-      <w:bookmarkStart w:id="22" w:name="_GoBack"/>
+    </w:p>
+    <w:p>
+      <w:pPr>
+        <w:pStyle w:val="NormalWeb"/>
+        <w:ind w:hanging="1276"/>
+      </w:pPr>
+    </w:p>
+    <w:p>
+      <w:pPr>
+        <w:pStyle w:val="Ttulo2"/>
+      </w:pPr>
+      <w:bookmarkStart w:id="22" w:name="_Toc199185987"/>
+      <w:r>
+        <w:t>Diagramas</w:t>
+      </w:r>
+      <w:r>
+        <w:t>:</w:t>
+      </w:r>
+      <w:r>
+        <w:t xml:space="preserve"> clases</w:t>
+      </w:r>
+      <w:r>
+        <w:t xml:space="preserve"> y diagrama de flujo</w:t>
+      </w:r>
       <w:bookmarkEnd w:id="22"/>
     </w:p>
     <w:p>
       <w:pPr>
-        <w:pStyle w:val="Ttulo2"/>
-      </w:pPr>
-      <w:bookmarkStart w:id="23" w:name="_Toc199185987"/>
-      <w:r>
-        <w:t>Diagramas</w:t>
-      </w:r>
-      <w:r>
-        <w:t>:</w:t>
-      </w:r>
-      <w:r>
-        <w:t xml:space="preserve"> clases</w:t>
-      </w:r>
-      <w:r>
-        <w:t xml:space="preserve"> y diagrama de flujo</w:t>
+        <w:spacing w:after="0" w:line="276" w:lineRule="auto"/>
+        <w:ind w:left="1440"/>
+        <w:jc w:val="both"/>
+      </w:pPr>
+    </w:p>
+    <w:p>
+      <w:pPr>
+        <w:pStyle w:val="Ttulo3"/>
+      </w:pPr>
+      <w:bookmarkStart w:id="23" w:name="_Toc199185988"/>
+      <w:r>
+        <w:t>Diagrama de clases</w:t>
       </w:r>
       <w:bookmarkEnd w:id="23"/>
-    </w:p>
-    <w:p>
-      <w:pPr>
-        <w:spacing w:after="0" w:line="276" w:lineRule="auto"/>
-        <w:ind w:left="1440"/>
-        <w:jc w:val="both"/>
-      </w:pPr>
-    </w:p>
-    <w:p>
-      <w:pPr>
-        <w:pStyle w:val="Ttulo3"/>
-      </w:pPr>
-      <w:bookmarkStart w:id="24" w:name="_Toc199185988"/>
-      <w:r>
-        <w:t>Diagrama de clases</w:t>
-      </w:r>
-      <w:bookmarkEnd w:id="24"/>
     </w:p>
     <w:p/>
     <w:p>
@@ -16148,11 +16162,11 @@
       <w:pPr>
         <w:pStyle w:val="Ttulo3"/>
       </w:pPr>
-      <w:bookmarkStart w:id="25" w:name="_Toc199185989"/>
+      <w:bookmarkStart w:id="24" w:name="_Toc199185989"/>
       <w:r>
         <w:t>Diagramas de Flujo</w:t>
       </w:r>
-      <w:bookmarkEnd w:id="25"/>
+      <w:bookmarkEnd w:id="24"/>
     </w:p>
     <w:p>
       <w:pPr>
@@ -16599,12 +16613,12 @@
       <w:pPr>
         <w:pStyle w:val="Ttulo2"/>
       </w:pPr>
-      <w:bookmarkStart w:id="26" w:name="_Toc199185990"/>
+      <w:bookmarkStart w:id="25" w:name="_Toc199185990"/>
       <w:r>
         <w:lastRenderedPageBreak/>
         <w:t>Interfaces (desarrollados o mocks)</w:t>
       </w:r>
-      <w:bookmarkEnd w:id="26"/>
+      <w:bookmarkEnd w:id="25"/>
     </w:p>
     <w:p>
       <w:pPr>
@@ -16717,19 +16731,25 @@
       <w:pPr>
         <w:pStyle w:val="Ttulo2"/>
       </w:pPr>
-      <w:bookmarkStart w:id="27" w:name="_Toc199185991"/>
+      <w:bookmarkStart w:id="26" w:name="_Toc199185991"/>
       <w:r>
         <w:t>Planes de pruebas</w:t>
       </w:r>
-      <w:bookmarkEnd w:id="27"/>
-    </w:p>
-    <w:p>
-      <w:pPr>
-        <w:spacing w:after="0" w:line="276" w:lineRule="auto"/>
-        <w:jc w:val="both"/>
-      </w:pPr>
-      <w:r>
-        <w:t>El objetivo principal es garantizar que LocMaBar cumpla con los requisitos funcionales y no funcionales definidos, asegurando que los usuarios puedan navegar de forma fluida e intuitiva, sin errores, y que la aplicación sea segura y eficiente.</w:t>
+      <w:bookmarkEnd w:id="26"/>
+    </w:p>
+    <w:p>
+      <w:pPr>
+        <w:spacing w:after="0" w:line="276" w:lineRule="auto"/>
+        <w:jc w:val="both"/>
+      </w:pPr>
+      <w:r>
+        <w:t>El objetivo de</w:t>
+      </w:r>
+      <w:r>
+        <w:t xml:space="preserve">l plan de pruebas </w:t>
+      </w:r>
+      <w:r>
+        <w:t>es asegurarse de que la aplicación LocMaBar funcione bien y cumpla con todo lo que se espera de ella, tanto en lo que hace (funcionalidades) como en cómo lo hace (por ejemplo, que sea rápida y segura). Se quiere que los usuarios puedan usarla sin problemas, que sea fácil de entender, que no tenga fallos y que proteja sus datos.</w:t>
       </w:r>
     </w:p>
     <w:p>
@@ -16863,36 +16883,6 @@
       </w:r>
       <w:r>
         <w:t>Android y dispositivos.</w:t>
-      </w:r>
-    </w:p>
-    <w:p>
-      <w:pPr>
-        <w:spacing w:after="0" w:line="276" w:lineRule="auto"/>
-        <w:jc w:val="both"/>
-      </w:pPr>
-      <w:r>
-        <w:t xml:space="preserve">      </w:t>
-      </w:r>
-      <w:r>
-        <w:t>&gt;&gt;</w:t>
-      </w:r>
-      <w:r>
-        <w:t>Funcionalidad</w:t>
-      </w:r>
-      <w:r>
-        <w:t xml:space="preserve">: Comprobar que las funcionalidades principales </w:t>
-      </w:r>
-      <w:r>
-        <w:t>funcionen</w:t>
-      </w:r>
-      <w:r>
-        <w:t xml:space="preserve"> </w:t>
-      </w:r>
-      <w:r>
-        <w:t xml:space="preserve">         </w:t>
-      </w:r>
-      <w:r>
-        <w:t xml:space="preserve"> </w:t>
       </w:r>
     </w:p>
     <w:p>
@@ -16905,6 +16895,36 @@
         <w:t xml:space="preserve">      </w:t>
       </w:r>
       <w:r>
+        <w:t>&gt;&gt;</w:t>
+      </w:r>
+      <w:r>
+        <w:t>Funcionalidad</w:t>
+      </w:r>
+      <w:r>
+        <w:t xml:space="preserve">: Comprobar que las funcionalidades principales </w:t>
+      </w:r>
+      <w:r>
+        <w:t>funcionen</w:t>
+      </w:r>
+      <w:r>
+        <w:t xml:space="preserve"> </w:t>
+      </w:r>
+      <w:r>
+        <w:t xml:space="preserve">         </w:t>
+      </w:r>
+      <w:r>
+        <w:t xml:space="preserve"> </w:t>
+      </w:r>
+    </w:p>
+    <w:p>
+      <w:pPr>
+        <w:spacing w:after="0" w:line="276" w:lineRule="auto"/>
+        <w:jc w:val="both"/>
+      </w:pPr>
+      <w:r>
+        <w:t xml:space="preserve">      </w:t>
+      </w:r>
+      <w:r>
         <w:t>correctamente.</w:t>
       </w:r>
     </w:p>
@@ -17535,7 +17555,6 @@
         <w:rPr>
           <w:b/>
         </w:rPr>
-        <w:lastRenderedPageBreak/>
         <w:t>Gestión de defectos</w:t>
       </w:r>
     </w:p>
@@ -17603,9 +17622,705 @@
       <w:pPr>
         <w:spacing w:after="0" w:line="276" w:lineRule="auto"/>
         <w:jc w:val="both"/>
-        <w:rPr>
-          <w:b/>
-        </w:rPr>
+      </w:pPr>
+    </w:p>
+    <w:p>
+      <w:pPr>
+        <w:spacing w:after="0" w:line="276" w:lineRule="auto"/>
+        <w:jc w:val="both"/>
+      </w:pPr>
+      <w:r>
+        <w:t>A continuación, se redacta una tabla con uno de cada uno de los tipos nombrados anteriormente y que se han realizado o se realizarán en LocMaBar:</w:t>
+      </w:r>
+    </w:p>
+    <w:p>
+      <w:pPr>
+        <w:spacing w:after="0" w:line="276" w:lineRule="auto"/>
+        <w:jc w:val="both"/>
+      </w:pPr>
+    </w:p>
+    <w:tbl>
+      <w:tblPr>
+        <w:tblStyle w:val="Tablaconcuadrcula"/>
+        <w:tblW w:w="0" w:type="auto"/>
+        <w:tblLook w:val="04A0" w:firstRow="1" w:lastRow="0" w:firstColumn="1" w:lastColumn="0" w:noHBand="0" w:noVBand="1"/>
+      </w:tblPr>
+      <w:tblGrid>
+        <w:gridCol w:w="1698"/>
+        <w:gridCol w:w="1699"/>
+        <w:gridCol w:w="1699"/>
+        <w:gridCol w:w="1699"/>
+        <w:gridCol w:w="1699"/>
+      </w:tblGrid>
+      <w:tr>
+        <w:tc>
+          <w:tcPr>
+            <w:tcW w:w="1698" w:type="dxa"/>
+            <w:shd w:val="clear" w:color="auto" w:fill="5B9BD5" w:themeFill="accent1"/>
+          </w:tcPr>
+          <w:p>
+            <w:pPr>
+              <w:spacing w:line="276" w:lineRule="auto"/>
+              <w:jc w:val="both"/>
+              <w:rPr>
+                <w:b/>
+              </w:rPr>
+            </w:pPr>
+            <w:r>
+              <w:rPr>
+                <w:b/>
+              </w:rPr>
+              <w:t>Nombre Prueba</w:t>
+            </w:r>
+          </w:p>
+        </w:tc>
+        <w:tc>
+          <w:tcPr>
+            <w:tcW w:w="1699" w:type="dxa"/>
+            <w:shd w:val="clear" w:color="auto" w:fill="5B9BD5" w:themeFill="accent1"/>
+          </w:tcPr>
+          <w:p>
+            <w:pPr>
+              <w:spacing w:line="276" w:lineRule="auto"/>
+              <w:jc w:val="both"/>
+              <w:rPr>
+                <w:b/>
+              </w:rPr>
+            </w:pPr>
+            <w:r>
+              <w:rPr>
+                <w:b/>
+              </w:rPr>
+              <w:t>Medio de uso</w:t>
+            </w:r>
+          </w:p>
+        </w:tc>
+        <w:tc>
+          <w:tcPr>
+            <w:tcW w:w="1699" w:type="dxa"/>
+            <w:shd w:val="clear" w:color="auto" w:fill="5B9BD5" w:themeFill="accent1"/>
+          </w:tcPr>
+          <w:p>
+            <w:pPr>
+              <w:spacing w:line="276" w:lineRule="auto"/>
+              <w:jc w:val="both"/>
+              <w:rPr>
+                <w:b/>
+              </w:rPr>
+            </w:pPr>
+            <w:r>
+              <w:rPr>
+                <w:b/>
+              </w:rPr>
+              <w:t>Resultado esperado</w:t>
+            </w:r>
+          </w:p>
+        </w:tc>
+        <w:tc>
+          <w:tcPr>
+            <w:tcW w:w="1699" w:type="dxa"/>
+            <w:shd w:val="clear" w:color="auto" w:fill="5B9BD5" w:themeFill="accent1"/>
+          </w:tcPr>
+          <w:p>
+            <w:pPr>
+              <w:spacing w:line="276" w:lineRule="auto"/>
+              <w:jc w:val="both"/>
+              <w:rPr>
+                <w:b/>
+              </w:rPr>
+            </w:pPr>
+            <w:r>
+              <w:rPr>
+                <w:b/>
+              </w:rPr>
+              <w:t>Rendimiento</w:t>
+            </w:r>
+          </w:p>
+        </w:tc>
+        <w:tc>
+          <w:tcPr>
+            <w:tcW w:w="1699" w:type="dxa"/>
+            <w:shd w:val="clear" w:color="auto" w:fill="5B9BD5" w:themeFill="accent1"/>
+          </w:tcPr>
+          <w:p>
+            <w:pPr>
+              <w:spacing w:line="276" w:lineRule="auto"/>
+              <w:jc w:val="both"/>
+              <w:rPr>
+                <w:b/>
+              </w:rPr>
+            </w:pPr>
+            <w:r>
+              <w:rPr>
+                <w:b/>
+              </w:rPr>
+              <w:t>Resultado Obtenido</w:t>
+            </w:r>
+          </w:p>
+        </w:tc>
+      </w:tr>
+      <w:tr>
+        <w:tc>
+          <w:tcPr>
+            <w:tcW w:w="1698" w:type="dxa"/>
+          </w:tcPr>
+          <w:p>
+            <w:pPr>
+              <w:spacing w:line="276" w:lineRule="auto"/>
+              <w:rPr>
+                <w:sz w:val="20"/>
+                <w:szCs w:val="20"/>
+              </w:rPr>
+            </w:pPr>
+            <w:r>
+              <w:rPr>
+                <w:sz w:val="20"/>
+                <w:szCs w:val="20"/>
+              </w:rPr>
+              <w:t>Unitaria: Validación correo</w:t>
+            </w:r>
+          </w:p>
+        </w:tc>
+        <w:tc>
+          <w:tcPr>
+            <w:tcW w:w="1699" w:type="dxa"/>
+          </w:tcPr>
+          <w:p>
+            <w:pPr>
+              <w:spacing w:line="276" w:lineRule="auto"/>
+              <w:rPr>
+                <w:sz w:val="20"/>
+                <w:szCs w:val="20"/>
+              </w:rPr>
+            </w:pPr>
+            <w:r>
+              <w:rPr>
+                <w:sz w:val="20"/>
+                <w:szCs w:val="20"/>
+              </w:rPr>
+              <w:t>Emulador de Android.</w:t>
+            </w:r>
+          </w:p>
+        </w:tc>
+        <w:tc>
+          <w:tcPr>
+            <w:tcW w:w="1699" w:type="dxa"/>
+          </w:tcPr>
+          <w:p>
+            <w:pPr>
+              <w:spacing w:line="276" w:lineRule="auto"/>
+              <w:rPr>
+                <w:sz w:val="20"/>
+                <w:szCs w:val="20"/>
+              </w:rPr>
+            </w:pPr>
+            <w:r>
+              <w:rPr>
+                <w:sz w:val="20"/>
+                <w:szCs w:val="20"/>
+              </w:rPr>
+              <w:t>Que se valide correctamente el formato del correo</w:t>
+            </w:r>
+          </w:p>
+        </w:tc>
+        <w:tc>
+          <w:tcPr>
+            <w:tcW w:w="1699" w:type="dxa"/>
+          </w:tcPr>
+          <w:p>
+            <w:pPr>
+              <w:spacing w:line="276" w:lineRule="auto"/>
+              <w:rPr>
+                <w:sz w:val="20"/>
+                <w:szCs w:val="20"/>
+              </w:rPr>
+            </w:pPr>
+            <w:r>
+              <w:rPr>
+                <w:sz w:val="20"/>
+                <w:szCs w:val="20"/>
+              </w:rPr>
+              <w:t>Se espera que sea en un tiempo menor de 1 segundo</w:t>
+            </w:r>
+          </w:p>
+        </w:tc>
+        <w:tc>
+          <w:tcPr>
+            <w:tcW w:w="1699" w:type="dxa"/>
+          </w:tcPr>
+          <w:p>
+            <w:pPr>
+              <w:spacing w:line="276" w:lineRule="auto"/>
+              <w:rPr>
+                <w:sz w:val="20"/>
+                <w:szCs w:val="20"/>
+              </w:rPr>
+            </w:pPr>
+            <w:r>
+              <w:rPr>
+                <w:sz w:val="20"/>
+                <w:szCs w:val="20"/>
+              </w:rPr>
+              <w:t>Mensaje de error al no cumplir el formato; Correo válido aceptado.</w:t>
+            </w:r>
+          </w:p>
+        </w:tc>
+      </w:tr>
+      <w:tr>
+        <w:tc>
+          <w:tcPr>
+            <w:tcW w:w="1698" w:type="dxa"/>
+          </w:tcPr>
+          <w:p>
+            <w:pPr>
+              <w:spacing w:line="276" w:lineRule="auto"/>
+              <w:rPr>
+                <w:sz w:val="20"/>
+                <w:szCs w:val="20"/>
+              </w:rPr>
+            </w:pPr>
+            <w:r>
+              <w:rPr>
+                <w:sz w:val="20"/>
+                <w:szCs w:val="20"/>
+              </w:rPr>
+              <w:t>Rendimiento: Aprobación de comentario</w:t>
+            </w:r>
+          </w:p>
+        </w:tc>
+        <w:tc>
+          <w:tcPr>
+            <w:tcW w:w="1699" w:type="dxa"/>
+          </w:tcPr>
+          <w:p>
+            <w:pPr>
+              <w:spacing w:line="276" w:lineRule="auto"/>
+              <w:rPr>
+                <w:sz w:val="20"/>
+                <w:szCs w:val="20"/>
+              </w:rPr>
+            </w:pPr>
+            <w:r>
+              <w:rPr>
+                <w:sz w:val="20"/>
+                <w:szCs w:val="20"/>
+              </w:rPr>
+              <w:t>Emulador Android</w:t>
+            </w:r>
+          </w:p>
+        </w:tc>
+        <w:tc>
+          <w:tcPr>
+            <w:tcW w:w="1699" w:type="dxa"/>
+          </w:tcPr>
+          <w:p>
+            <w:pPr>
+              <w:spacing w:line="276" w:lineRule="auto"/>
+              <w:rPr>
+                <w:sz w:val="20"/>
+                <w:szCs w:val="20"/>
+              </w:rPr>
+            </w:pPr>
+            <w:r>
+              <w:rPr>
+                <w:sz w:val="20"/>
+                <w:szCs w:val="20"/>
+              </w:rPr>
+              <w:t>Comprobar que el administrador puede aprobar un comentario</w:t>
+            </w:r>
+            <w:r>
+              <w:rPr>
+                <w:sz w:val="20"/>
+                <w:szCs w:val="20"/>
+              </w:rPr>
+              <w:t>.</w:t>
+            </w:r>
+          </w:p>
+        </w:tc>
+        <w:tc>
+          <w:tcPr>
+            <w:tcW w:w="1699" w:type="dxa"/>
+          </w:tcPr>
+          <w:p>
+            <w:pPr>
+              <w:spacing w:line="276" w:lineRule="auto"/>
+              <w:rPr>
+                <w:sz w:val="20"/>
+                <w:szCs w:val="20"/>
+              </w:rPr>
+            </w:pPr>
+            <w:r>
+              <w:rPr>
+                <w:sz w:val="20"/>
+                <w:szCs w:val="20"/>
+              </w:rPr>
+              <w:t>Se espera que sea en m</w:t>
+            </w:r>
+            <w:bookmarkStart w:id="27" w:name="_GoBack"/>
+            <w:bookmarkEnd w:id="27"/>
+            <w:r>
+              <w:rPr>
+                <w:sz w:val="20"/>
+                <w:szCs w:val="20"/>
+              </w:rPr>
+              <w:t>enos de 3 segundos.</w:t>
+            </w:r>
+          </w:p>
+        </w:tc>
+        <w:tc>
+          <w:tcPr>
+            <w:tcW w:w="1699" w:type="dxa"/>
+          </w:tcPr>
+          <w:p>
+            <w:pPr>
+              <w:spacing w:line="276" w:lineRule="auto"/>
+              <w:rPr>
+                <w:sz w:val="20"/>
+                <w:szCs w:val="20"/>
+              </w:rPr>
+            </w:pPr>
+            <w:r>
+              <w:rPr>
+                <w:sz w:val="20"/>
+                <w:szCs w:val="20"/>
+              </w:rPr>
+              <w:t>Comentario aprobado en menos de 2,5 segundos.</w:t>
+            </w:r>
+          </w:p>
+        </w:tc>
+      </w:tr>
+      <w:tr>
+        <w:tc>
+          <w:tcPr>
+            <w:tcW w:w="1698" w:type="dxa"/>
+          </w:tcPr>
+          <w:p>
+            <w:pPr>
+              <w:spacing w:line="276" w:lineRule="auto"/>
+              <w:rPr>
+                <w:sz w:val="20"/>
+                <w:szCs w:val="20"/>
+              </w:rPr>
+            </w:pPr>
+            <w:r>
+              <w:rPr>
+                <w:sz w:val="20"/>
+                <w:szCs w:val="20"/>
+              </w:rPr>
+              <w:t>Seguridad: Protección de los datos</w:t>
+            </w:r>
+          </w:p>
+        </w:tc>
+        <w:tc>
+          <w:tcPr>
+            <w:tcW w:w="1699" w:type="dxa"/>
+          </w:tcPr>
+          <w:p>
+            <w:pPr>
+              <w:spacing w:line="276" w:lineRule="auto"/>
+              <w:rPr>
+                <w:sz w:val="20"/>
+                <w:szCs w:val="20"/>
+              </w:rPr>
+            </w:pPr>
+            <w:r>
+              <w:rPr>
+                <w:sz w:val="20"/>
+                <w:szCs w:val="20"/>
+              </w:rPr>
+              <w:t>Emulador Android</w:t>
+            </w:r>
+          </w:p>
+        </w:tc>
+        <w:tc>
+          <w:tcPr>
+            <w:tcW w:w="1699" w:type="dxa"/>
+          </w:tcPr>
+          <w:p>
+            <w:pPr>
+              <w:spacing w:line="276" w:lineRule="auto"/>
+              <w:rPr>
+                <w:sz w:val="20"/>
+                <w:szCs w:val="20"/>
+              </w:rPr>
+            </w:pPr>
+            <w:r>
+              <w:rPr>
+                <w:sz w:val="20"/>
+                <w:szCs w:val="20"/>
+              </w:rPr>
+              <w:t>Comprobar que solo usuarios autenticados pueden acceder a los datos.</w:t>
+            </w:r>
+          </w:p>
+        </w:tc>
+        <w:tc>
+          <w:tcPr>
+            <w:tcW w:w="1699" w:type="dxa"/>
+          </w:tcPr>
+          <w:p>
+            <w:pPr>
+              <w:spacing w:line="276" w:lineRule="auto"/>
+              <w:rPr>
+                <w:sz w:val="20"/>
+                <w:szCs w:val="20"/>
+              </w:rPr>
+            </w:pPr>
+            <w:r>
+              <w:rPr>
+                <w:sz w:val="20"/>
+                <w:szCs w:val="20"/>
+              </w:rPr>
+              <w:t>Acceso no autorizado bloqueado.</w:t>
+            </w:r>
+          </w:p>
+        </w:tc>
+        <w:tc>
+          <w:tcPr>
+            <w:tcW w:w="1699" w:type="dxa"/>
+          </w:tcPr>
+          <w:p>
+            <w:pPr>
+              <w:spacing w:line="276" w:lineRule="auto"/>
+              <w:rPr>
+                <w:sz w:val="20"/>
+                <w:szCs w:val="20"/>
+              </w:rPr>
+            </w:pPr>
+            <w:r>
+              <w:rPr>
+                <w:sz w:val="20"/>
+                <w:szCs w:val="20"/>
+              </w:rPr>
+              <w:t>Acceso denegado y se muestra mensaje de error de “Acceso denegado”.</w:t>
+            </w:r>
+          </w:p>
+        </w:tc>
+      </w:tr>
+      <w:tr>
+        <w:tc>
+          <w:tcPr>
+            <w:tcW w:w="1698" w:type="dxa"/>
+          </w:tcPr>
+          <w:p>
+            <w:pPr>
+              <w:spacing w:line="276" w:lineRule="auto"/>
+              <w:rPr>
+                <w:sz w:val="20"/>
+                <w:szCs w:val="20"/>
+              </w:rPr>
+            </w:pPr>
+            <w:r>
+              <w:rPr>
+                <w:sz w:val="20"/>
+                <w:szCs w:val="20"/>
+              </w:rPr>
+              <w:t>Usabilidad: Navegación intuitiva</w:t>
+            </w:r>
+          </w:p>
+        </w:tc>
+        <w:tc>
+          <w:tcPr>
+            <w:tcW w:w="1699" w:type="dxa"/>
+          </w:tcPr>
+          <w:p>
+            <w:pPr>
+              <w:spacing w:line="276" w:lineRule="auto"/>
+              <w:rPr>
+                <w:sz w:val="20"/>
+                <w:szCs w:val="20"/>
+              </w:rPr>
+            </w:pPr>
+            <w:r>
+              <w:rPr>
+                <w:sz w:val="20"/>
+                <w:szCs w:val="20"/>
+              </w:rPr>
+              <w:t>2 participantes</w:t>
+            </w:r>
+          </w:p>
+        </w:tc>
+        <w:tc>
+          <w:tcPr>
+            <w:tcW w:w="1699" w:type="dxa"/>
+          </w:tcPr>
+          <w:p>
+            <w:pPr>
+              <w:spacing w:line="276" w:lineRule="auto"/>
+              <w:rPr>
+                <w:sz w:val="20"/>
+                <w:szCs w:val="20"/>
+              </w:rPr>
+            </w:pPr>
+            <w:r>
+              <w:rPr>
+                <w:sz w:val="20"/>
+                <w:szCs w:val="20"/>
+              </w:rPr>
+              <w:t>Comprobar que los usuarios pueden realizar las funciones disponibles.</w:t>
+            </w:r>
+          </w:p>
+        </w:tc>
+        <w:tc>
+          <w:tcPr>
+            <w:tcW w:w="1699" w:type="dxa"/>
+          </w:tcPr>
+          <w:p>
+            <w:pPr>
+              <w:spacing w:line="276" w:lineRule="auto"/>
+              <w:rPr>
+                <w:sz w:val="20"/>
+                <w:szCs w:val="20"/>
+              </w:rPr>
+            </w:pPr>
+            <w:r>
+              <w:rPr>
+                <w:sz w:val="20"/>
+                <w:szCs w:val="20"/>
+              </w:rPr>
+              <w:t>Un porcentaje de éxito bastante elevado.</w:t>
+            </w:r>
+          </w:p>
+        </w:tc>
+        <w:tc>
+          <w:tcPr>
+            <w:tcW w:w="1699" w:type="dxa"/>
+          </w:tcPr>
+          <w:p>
+            <w:pPr>
+              <w:spacing w:line="276" w:lineRule="auto"/>
+              <w:rPr>
+                <w:sz w:val="20"/>
+                <w:szCs w:val="20"/>
+              </w:rPr>
+            </w:pPr>
+            <w:r>
+              <w:rPr>
+                <w:sz w:val="20"/>
+                <w:szCs w:val="20"/>
+              </w:rPr>
+              <w:t>2 de 2 usuarios han conseguido hacer las funciones.</w:t>
+            </w:r>
+          </w:p>
+        </w:tc>
+      </w:tr>
+      <w:tr>
+        <w:tc>
+          <w:tcPr>
+            <w:tcW w:w="1698" w:type="dxa"/>
+          </w:tcPr>
+          <w:p>
+            <w:pPr>
+              <w:spacing w:line="276" w:lineRule="auto"/>
+              <w:rPr>
+                <w:sz w:val="20"/>
+                <w:szCs w:val="20"/>
+              </w:rPr>
+            </w:pPr>
+            <w:r>
+              <w:rPr>
+                <w:sz w:val="20"/>
+                <w:szCs w:val="20"/>
+              </w:rPr>
+              <w:t>Compatibilidad: Funcionamiento diferentes versiones</w:t>
+            </w:r>
+          </w:p>
+        </w:tc>
+        <w:tc>
+          <w:tcPr>
+            <w:tcW w:w="1699" w:type="dxa"/>
+          </w:tcPr>
+          <w:p>
+            <w:pPr>
+              <w:spacing w:line="276" w:lineRule="auto"/>
+              <w:rPr>
+                <w:sz w:val="20"/>
+                <w:szCs w:val="20"/>
+              </w:rPr>
+            </w:pPr>
+            <w:r>
+              <w:rPr>
+                <w:sz w:val="20"/>
+                <w:szCs w:val="20"/>
+              </w:rPr>
+              <w:t>Emulador android</w:t>
+            </w:r>
+          </w:p>
+        </w:tc>
+        <w:tc>
+          <w:tcPr>
+            <w:tcW w:w="1699" w:type="dxa"/>
+          </w:tcPr>
+          <w:p>
+            <w:pPr>
+              <w:spacing w:line="276" w:lineRule="auto"/>
+              <w:rPr>
+                <w:sz w:val="20"/>
+                <w:szCs w:val="20"/>
+              </w:rPr>
+            </w:pPr>
+            <w:r>
+              <w:rPr>
+                <w:sz w:val="20"/>
+                <w:szCs w:val="20"/>
+              </w:rPr>
+              <w:t>Verificar el uso de la aplicación con distintas versiones de API.</w:t>
+            </w:r>
+          </w:p>
+        </w:tc>
+        <w:tc>
+          <w:tcPr>
+            <w:tcW w:w="1699" w:type="dxa"/>
+          </w:tcPr>
+          <w:p>
+            <w:pPr>
+              <w:spacing w:line="276" w:lineRule="auto"/>
+              <w:rPr>
+                <w:sz w:val="20"/>
+                <w:szCs w:val="20"/>
+              </w:rPr>
+            </w:pPr>
+            <w:r>
+              <w:rPr>
+                <w:sz w:val="20"/>
+                <w:szCs w:val="20"/>
+              </w:rPr>
+              <w:t>Sin errores.</w:t>
+            </w:r>
+          </w:p>
+        </w:tc>
+        <w:tc>
+          <w:tcPr>
+            <w:tcW w:w="1699" w:type="dxa"/>
+          </w:tcPr>
+          <w:p>
+            <w:pPr>
+              <w:spacing w:line="276" w:lineRule="auto"/>
+              <w:rPr>
+                <w:sz w:val="20"/>
+                <w:szCs w:val="20"/>
+              </w:rPr>
+            </w:pPr>
+            <w:r>
+              <w:rPr>
+                <w:sz w:val="20"/>
+                <w:szCs w:val="20"/>
+              </w:rPr>
+              <w:t>App ejecutada con éxito, es decir, sin errores.</w:t>
+            </w:r>
+          </w:p>
+        </w:tc>
+      </w:tr>
+    </w:tbl>
+    <w:p>
+      <w:pPr>
+        <w:spacing w:after="0" w:line="276" w:lineRule="auto"/>
+        <w:jc w:val="both"/>
+      </w:pPr>
+    </w:p>
+    <w:p>
+      <w:pPr>
+        <w:spacing w:after="0" w:line="276" w:lineRule="auto"/>
+        <w:jc w:val="both"/>
       </w:pPr>
     </w:p>
     <w:p>
@@ -17644,6 +18359,7 @@
           <w:noProof/>
           <w:lang w:eastAsia="es-ES"/>
         </w:rPr>
+        <w:lastRenderedPageBreak/>
         <w:drawing>
           <wp:inline distT="0" distB="0" distL="0" distR="0">
             <wp:extent cx="5859195" cy="2008414"/>
@@ -17909,7 +18625,6 @@
         <w:rPr>
           <w:b/>
         </w:rPr>
-        <w:lastRenderedPageBreak/>
         <w:t>Hardware(HW):</w:t>
       </w:r>
     </w:p>
@@ -17999,6 +18714,7 @@
         <w:rPr>
           <w:rFonts w:ascii="Arial" w:hAnsi="Arial" w:cs="Arial"/>
         </w:rPr>
+        <w:lastRenderedPageBreak/>
         <w:t>•</w:t>
       </w:r>
       <w:r>
@@ -18408,117 +19124,117 @@
       </w:pPr>
       <w:bookmarkStart w:id="32" w:name="_Toc199185996"/>
       <w:r>
+        <w:t>Seguimiento y control del desarrollo</w:t>
+      </w:r>
+      <w:bookmarkEnd w:id="32"/>
+    </w:p>
+    <w:p>
+      <w:pPr>
+        <w:jc w:val="both"/>
+      </w:pPr>
+      <w:r>
+        <w:t xml:space="preserve">El seguimiento y control del desarrollo de LocMaBar se llevó a cabo utilizando Trello y Discord, enfocándose en la gestión del proyecto y la calidad del </w:t>
+      </w:r>
+      <w:r>
+        <w:t>resultado</w:t>
+      </w:r>
+      <w:r>
+        <w:t xml:space="preserve"> final:</w:t>
+      </w:r>
+    </w:p>
+    <w:p>
+      <w:pPr>
+        <w:jc w:val="both"/>
+      </w:pPr>
+      <w:r>
+        <w:t>&gt;</w:t>
+      </w:r>
+      <w:r>
+        <w:t>Gestión de Tareas</w:t>
+      </w:r>
+      <w:r>
+        <w:t xml:space="preserve">: </w:t>
+      </w:r>
+      <w:r>
+        <w:t xml:space="preserve">Trello ha sido utilizado para asignar </w:t>
+      </w:r>
+      <w:r>
+        <w:t xml:space="preserve">tareas, como el diseño de pantallas o la programación de </w:t>
+      </w:r>
+      <w:r>
+        <w:t>las distintas funciones de la aplicación.</w:t>
+      </w:r>
+    </w:p>
+    <w:p>
+      <w:pPr>
+        <w:jc w:val="both"/>
+      </w:pPr>
+      <w:r>
+        <w:t>&gt;</w:t>
+      </w:r>
+      <w:r>
+        <w:t>Colaboración en Equipo</w:t>
+      </w:r>
+      <w:r>
+        <w:t xml:space="preserve">: </w:t>
+      </w:r>
+      <w:r>
+        <w:t xml:space="preserve">Discord permite </w:t>
+      </w:r>
+      <w:r>
+        <w:t>comunicación</w:t>
+      </w:r>
+      <w:r>
+        <w:t xml:space="preserve"> constante</w:t>
+      </w:r>
+      <w:r>
+        <w:t xml:space="preserve"> en tiempo real, añadir comentarios, notificar cambios.</w:t>
+      </w:r>
+    </w:p>
+    <w:p>
+      <w:pPr>
+        <w:jc w:val="both"/>
+      </w:pPr>
+      <w:r>
+        <w:t>&gt;</w:t>
+      </w:r>
+      <w:r>
+        <w:t>Informes y Análisis</w:t>
+      </w:r>
+      <w:r>
+        <w:t xml:space="preserve">: Se </w:t>
+      </w:r>
+      <w:r>
+        <w:t>han generado</w:t>
+      </w:r>
+      <w:r>
+        <w:t xml:space="preserve"> informes de progreso y se </w:t>
+      </w:r>
+      <w:r>
+        <w:t xml:space="preserve">ha analizado </w:t>
+      </w:r>
+      <w:r>
+        <w:t>el rendimiento para identific</w:t>
+      </w:r>
+      <w:r>
+        <w:t>ar áreas donde se puede mejorar e identificar retrasos, asegurando así que el proyecto cumple con los plazos establecidos.</w:t>
+      </w:r>
+    </w:p>
+    <w:p>
+      <w:pPr>
+        <w:jc w:val="both"/>
+      </w:pPr>
+      <w:r>
         <w:lastRenderedPageBreak/>
-        <w:t>Seguimiento y control del desarrollo</w:t>
-      </w:r>
-      <w:bookmarkEnd w:id="32"/>
-    </w:p>
-    <w:p>
-      <w:pPr>
-        <w:jc w:val="both"/>
-      </w:pPr>
-      <w:r>
-        <w:t xml:space="preserve">El seguimiento y control del desarrollo de LocMaBar se llevó a cabo utilizando Trello y Discord, enfocándose en la gestión del proyecto y la calidad del </w:t>
-      </w:r>
-      <w:r>
-        <w:t>resultado</w:t>
-      </w:r>
-      <w:r>
-        <w:t xml:space="preserve"> final:</w:t>
-      </w:r>
-    </w:p>
-    <w:p>
-      <w:pPr>
-        <w:jc w:val="both"/>
-      </w:pPr>
-      <w:r>
         <w:t>&gt;</w:t>
       </w:r>
       <w:r>
-        <w:t>Gestión de Tareas</w:t>
+        <w:t>Control de Calidad</w:t>
       </w:r>
       <w:r>
         <w:t xml:space="preserve">: </w:t>
       </w:r>
       <w:r>
-        <w:t xml:space="preserve">Trello ha sido utilizado para asignar </w:t>
-      </w:r>
-      <w:r>
-        <w:t xml:space="preserve">tareas, como el diseño de pantallas o la programación de </w:t>
-      </w:r>
-      <w:r>
-        <w:t>las distintas funciones de la aplicación.</w:t>
-      </w:r>
-    </w:p>
-    <w:p>
-      <w:pPr>
-        <w:jc w:val="both"/>
-      </w:pPr>
-      <w:r>
-        <w:t>&gt;</w:t>
-      </w:r>
-      <w:r>
-        <w:t>Colaboración en Equipo</w:t>
-      </w:r>
-      <w:r>
-        <w:t xml:space="preserve">: </w:t>
-      </w:r>
-      <w:r>
-        <w:t xml:space="preserve">Discord permite </w:t>
-      </w:r>
-      <w:r>
-        <w:t>comunicación</w:t>
-      </w:r>
-      <w:r>
-        <w:t xml:space="preserve"> constante</w:t>
-      </w:r>
-      <w:r>
-        <w:t xml:space="preserve"> en tiempo real, añadir comentarios, notificar cambios.</w:t>
-      </w:r>
-    </w:p>
-    <w:p>
-      <w:pPr>
-        <w:jc w:val="both"/>
-      </w:pPr>
-      <w:r>
-        <w:t>&gt;</w:t>
-      </w:r>
-      <w:r>
-        <w:t>Informes y Análisis</w:t>
-      </w:r>
-      <w:r>
-        <w:t xml:space="preserve">: Se </w:t>
-      </w:r>
-      <w:r>
-        <w:t>han generado</w:t>
-      </w:r>
-      <w:r>
-        <w:t xml:space="preserve"> informes de progreso y se </w:t>
-      </w:r>
-      <w:r>
-        <w:t xml:space="preserve">ha analizado </w:t>
-      </w:r>
-      <w:r>
-        <w:t>el rendimiento para identific</w:t>
-      </w:r>
-      <w:r>
-        <w:t>ar áreas donde se puede mejorar e identificar retrasos, asegurando así que el proyecto cumple con los plazos establecidos.</w:t>
-      </w:r>
-    </w:p>
-    <w:p>
-      <w:pPr>
-        <w:jc w:val="both"/>
-      </w:pPr>
-      <w:r>
-        <w:t>&gt;</w:t>
-      </w:r>
-      <w:r>
-        <w:t>Control de Calidad</w:t>
-      </w:r>
-      <w:r>
-        <w:t xml:space="preserve">: </w:t>
-      </w:r>
-      <w:r>
         <w:t xml:space="preserve">Se </w:t>
       </w:r>
       <w:r>
@@ -18819,6 +19535,132 @@
           <w:b/>
         </w:rPr>
         <w:t>Navegación por la interfaz de usuario:</w:t>
+      </w:r>
+    </w:p>
+    <w:p>
+      <w:pPr>
+        <w:spacing w:after="0" w:line="276" w:lineRule="auto"/>
+        <w:ind w:left="300"/>
+        <w:jc w:val="both"/>
+      </w:pPr>
+      <w:r>
+        <w:t>●</w:t>
+      </w:r>
+      <w:r>
+        <w:rPr>
+          <w:b/>
+        </w:rPr>
+        <w:t>Interfaz principal:</w:t>
+      </w:r>
+      <w:r>
+        <w:t xml:space="preserve"> La pantalla inicial muestra</w:t>
+      </w:r>
+      <w:r>
+        <w:t xml:space="preserve"> en primer lugar, un mensaje de autorización de permisos de ubicación. Pero también muestra</w:t>
+      </w:r>
+      <w:r>
+        <w:t xml:space="preserve"> </w:t>
+      </w:r>
+      <w:r>
+        <w:t xml:space="preserve">varios </w:t>
+      </w:r>
+      <w:r>
+        <w:t>menú</w:t>
+      </w:r>
+      <w:r>
+        <w:t>s</w:t>
+      </w:r>
+      <w:r>
+        <w:t xml:space="preserve"> desplegable</w:t>
+      </w:r>
+      <w:r>
+        <w:t>s</w:t>
+      </w:r>
+      <w:r>
+        <w:t xml:space="preserve"> de búsqueda para seleccionar provincia y municipio, un botón para buscar bares cercanos, y una barra de navegación </w:t>
+      </w:r>
+      <w:r>
+        <w:t>en la parte inferior.</w:t>
+      </w:r>
+    </w:p>
+    <w:p>
+      <w:pPr>
+        <w:spacing w:after="0" w:line="276" w:lineRule="auto"/>
+        <w:ind w:left="300"/>
+        <w:jc w:val="both"/>
+      </w:pPr>
+      <w:r>
+        <w:t>●</w:t>
+      </w:r>
+      <w:r>
+        <w:rPr>
+          <w:b/>
+        </w:rPr>
+        <w:t>Secciones principales:</w:t>
+      </w:r>
+      <w:r>
+        <w:rPr>
+          <w:b/>
+        </w:rPr>
+        <w:t xml:space="preserve"> </w:t>
+      </w:r>
+      <w:r>
+        <w:t xml:space="preserve">Búsqueda de locales, lista de los locales cercanos, propuestas para </w:t>
+      </w:r>
+      <w:r>
+        <w:t xml:space="preserve">  </w:t>
+      </w:r>
+      <w:r>
+        <w:t>nuevos locales y gestión de cuenta e información personal.</w:t>
+      </w:r>
+    </w:p>
+    <w:p>
+      <w:pPr>
+        <w:spacing w:after="0" w:line="276" w:lineRule="auto"/>
+        <w:jc w:val="both"/>
+      </w:pPr>
+    </w:p>
+    <w:p>
+      <w:pPr>
+        <w:spacing w:after="0" w:line="276" w:lineRule="auto"/>
+        <w:jc w:val="both"/>
+        <w:rPr>
+          <w:b/>
+        </w:rPr>
+      </w:pPr>
+      <w:r>
+        <w:rPr>
+          <w:b/>
+        </w:rPr>
+        <w:t>Descripción de funcionalidades clave:</w:t>
+      </w:r>
+    </w:p>
+    <w:p>
+      <w:pPr>
+        <w:spacing w:after="0" w:line="276" w:lineRule="auto"/>
+        <w:ind w:left="300"/>
+        <w:jc w:val="both"/>
+      </w:pPr>
+      <w:r>
+        <w:t>●</w:t>
+      </w:r>
+      <w:r>
+        <w:rPr>
+          <w:b/>
+        </w:rPr>
+        <w:t>Registro e inicio de sesión:</w:t>
+      </w:r>
+      <w:r>
+        <w:t xml:space="preserve"> Selecciona "Registrarse", ingresa tus datos (nombre, </w:t>
+      </w:r>
+      <w:r>
+        <w:t>correo</w:t>
+      </w:r>
+      <w:r>
+        <w:t xml:space="preserve">, </w:t>
+      </w:r>
+      <w:r>
+        <w:t>contraseña) y confirma. Para iniciar sesión, usa tu email y contraseña.</w:t>
       </w:r>
     </w:p>
     <w:p>
@@ -18835,37 +19677,47 @@
         <w:rPr>
           <w:b/>
         </w:rPr>
-        <w:t>Interfaz principal:</w:t>
-      </w:r>
-      <w:r>
-        <w:t xml:space="preserve"> La pantalla inicial muestra</w:t>
-      </w:r>
-      <w:r>
-        <w:t xml:space="preserve"> en primer lugar, un mensaje de autorización de permisos de ubicación. Pero también muestra</w:t>
+        <w:t>Búsqueda por provincia y municipio:</w:t>
+      </w:r>
+      <w:r>
+        <w:t xml:space="preserve"> Selecciona pro</w:t>
+      </w:r>
+      <w:r>
+        <w:t xml:space="preserve">vincia y municipio en los menús </w:t>
+      </w:r>
+      <w:r>
+        <w:t>desplegables y pulsa "Buscar" para ver una lista de bares.</w:t>
+      </w:r>
+    </w:p>
+    <w:p>
+      <w:pPr>
+        <w:spacing w:after="0" w:line="276" w:lineRule="auto"/>
+        <w:ind w:left="300"/>
+        <w:jc w:val="both"/>
+      </w:pPr>
+      <w:r>
+        <w:rPr>
+          <w:b/>
+        </w:rPr>
+        <w:t>●</w:t>
+      </w:r>
+      <w:r>
+        <w:rPr>
+          <w:b/>
+        </w:rPr>
+        <w:t>Búsqueda por geolocalización:</w:t>
       </w:r>
       <w:r>
         <w:t xml:space="preserve"> </w:t>
       </w:r>
       <w:r>
-        <w:t xml:space="preserve">varios </w:t>
-      </w:r>
-      <w:r>
-        <w:t>menú</w:t>
-      </w:r>
-      <w:r>
-        <w:t>s</w:t>
-      </w:r>
-      <w:r>
-        <w:t xml:space="preserve"> desplegable</w:t>
-      </w:r>
-      <w:r>
-        <w:t>s</w:t>
-      </w:r>
-      <w:r>
-        <w:t xml:space="preserve"> de búsqueda para seleccionar provincia y municipio, un botón para buscar bares cercanos, y una barra de navegación </w:t>
-      </w:r>
-      <w:r>
-        <w:t>en la parte inferior.</w:t>
+        <w:t>A</w:t>
+      </w:r>
+      <w:r>
+        <w:t>cepta los permisos de ubicación y visualiza los ba</w:t>
+      </w:r>
+      <w:r>
+        <w:t>res cercanos, cargando estos automáticamente.</w:t>
       </w:r>
     </w:p>
     <w:p>
@@ -18881,22 +19733,341 @@
         <w:rPr>
           <w:b/>
         </w:rPr>
-        <w:t>Secciones principales:</w:t>
+        <w:t>Dejar valoraciones:</w:t>
+      </w:r>
+      <w:r>
+        <w:t xml:space="preserve"> En los detalles de </w:t>
+      </w:r>
+      <w:r>
+        <w:t>un bar</w:t>
+      </w:r>
+      <w:r>
+        <w:t>, ingresa una puntuación (1-5 estrellas) y un comentario, y envía.</w:t>
+      </w:r>
+    </w:p>
+    <w:p>
+      <w:pPr>
+        <w:spacing w:after="0" w:line="276" w:lineRule="auto"/>
+        <w:ind w:left="300"/>
+        <w:jc w:val="both"/>
+      </w:pPr>
+      <w:r>
+        <w:t>●</w:t>
       </w:r>
       <w:r>
         <w:rPr>
           <w:b/>
         </w:rPr>
+        <w:t>Proponer nuevos locales:</w:t>
+      </w:r>
+      <w:r>
+        <w:t xml:space="preserve"> En "Propu</w:t>
+      </w:r>
+      <w:r>
+        <w:t xml:space="preserve">estas", completa el formulario </w:t>
+      </w:r>
+      <w:r>
+        <w:t>y pulsa "Enviar".</w:t>
+      </w:r>
+    </w:p>
+    <w:p>
+      <w:pPr>
+        <w:spacing w:after="0" w:line="276" w:lineRule="auto"/>
+        <w:ind w:left="300"/>
+        <w:jc w:val="both"/>
+      </w:pPr>
+      <w:r>
+        <w:t>●</w:t>
+      </w:r>
+      <w:r>
+        <w:rPr>
+          <w:b/>
+        </w:rPr>
+        <w:t>Ver información detallada de un bar:</w:t>
+      </w:r>
+      <w:r>
+        <w:t xml:space="preserve"> Selecciona un bar de los resultados para ver </w:t>
+      </w:r>
+      <w:r>
+        <w:t>su información más detalladamente.</w:t>
+      </w:r>
+    </w:p>
+    <w:p>
+      <w:pPr>
+        <w:spacing w:after="0" w:line="276" w:lineRule="auto"/>
+        <w:ind w:left="300"/>
+        <w:jc w:val="both"/>
+      </w:pPr>
+      <w:r>
+        <w:t>●</w:t>
+      </w:r>
+      <w:r>
+        <w:rPr>
+          <w:b/>
+        </w:rPr>
+        <w:t>Editar perfil:</w:t>
+      </w:r>
+      <w:r>
+        <w:t xml:space="preserve"> En "Perfil", pulsa "Editar perfil", </w:t>
+      </w:r>
+      <w:r>
+        <w:t>modifica los campos disponibles</w:t>
+      </w:r>
+      <w:r>
+        <w:t xml:space="preserve"> y confirma los cambios.</w:t>
+      </w:r>
+    </w:p>
+    <w:p>
+      <w:pPr>
+        <w:spacing w:after="0" w:line="276" w:lineRule="auto"/>
+        <w:ind w:left="1440"/>
+        <w:jc w:val="both"/>
+      </w:pPr>
+    </w:p>
+    <w:p>
+      <w:pPr>
+        <w:spacing w:after="0" w:line="276" w:lineRule="auto"/>
+        <w:jc w:val="both"/>
+        <w:rPr>
+          <w:b/>
+        </w:rPr>
+      </w:pPr>
+      <w:r>
+        <w:rPr>
+          <w:b/>
+        </w:rPr>
+        <w:t>R</w:t>
+      </w:r>
+      <w:r>
+        <w:rPr>
+          <w:b/>
+        </w:rPr>
+        <w:t>esolución de problemas comunes:</w:t>
+      </w:r>
+    </w:p>
+    <w:p>
+      <w:pPr>
+        <w:spacing w:after="0" w:line="276" w:lineRule="auto"/>
+        <w:ind w:left="300"/>
+        <w:jc w:val="both"/>
+      </w:pPr>
+      <w:r>
+        <w:t>●</w:t>
+      </w:r>
+      <w:r>
+        <w:rPr>
+          <w:b/>
+        </w:rPr>
+        <w:t>Problemas de inicio de sesión:</w:t>
+      </w:r>
+      <w:r>
+        <w:t xml:space="preserve"> Soluciones para contraseñas olvidadas, verifica tus credenciales y recuperación de cuentas, contacta con el soporte de la aplicación.</w:t>
+      </w:r>
+    </w:p>
+    <w:p>
+      <w:pPr>
+        <w:spacing w:after="0" w:line="276" w:lineRule="auto"/>
+        <w:jc w:val="both"/>
+      </w:pPr>
+      <w:r>
+        <w:t xml:space="preserve">      </w:t>
+      </w:r>
+      <w:r>
+        <w:t>●</w:t>
+      </w:r>
+      <w:r>
+        <w:rPr>
+          <w:b/>
+        </w:rPr>
+        <w:t>Errores de conexión:</w:t>
+      </w:r>
+      <w:r>
+        <w:t xml:space="preserve"> Asegúrate de tener internet; reinicia la app si el problema persiste.</w:t>
+      </w:r>
+    </w:p>
+    <w:p>
+      <w:pPr>
+        <w:spacing w:after="0" w:line="276" w:lineRule="auto"/>
+        <w:jc w:val="both"/>
+      </w:pPr>
+      <w:r>
+        <w:t xml:space="preserve">      </w:t>
+      </w:r>
+      <w:r>
+        <w:t>●</w:t>
+      </w:r>
+      <w:r>
+        <w:rPr>
+          <w:b/>
+        </w:rPr>
+        <w:t>Búsqueda sin resultados:</w:t>
+      </w:r>
+      <w:r>
+        <w:t xml:space="preserve"> La causa puede ser que sea que no existen locales cercanos o introduce bien los filtros de búsqueda.</w:t>
+      </w:r>
+    </w:p>
+    <w:p>
+      <w:pPr>
+        <w:spacing w:after="0" w:line="276" w:lineRule="auto"/>
+        <w:jc w:val="both"/>
+      </w:pPr>
+      <w:r>
+        <w:t xml:space="preserve">      </w:t>
+      </w:r>
+      <w:r>
+        <w:t>●</w:t>
+      </w:r>
+      <w:r>
+        <w:rPr>
+          <w:b/>
+        </w:rPr>
+        <w:t>Geolocalización no funciona:</w:t>
+      </w:r>
+      <w:r>
+        <w:t xml:space="preserve"> Habilita</w:t>
+      </w:r>
+      <w:r>
+        <w:t xml:space="preserve"> los permisos de ubicación en ajustes del </w:t>
+      </w:r>
+      <w:r>
+        <w:t>d</w:t>
+      </w:r>
+      <w:r>
+        <w:t>ispositivo.</w:t>
+      </w:r>
+    </w:p>
+    <w:p>
+      <w:pPr>
+        <w:spacing w:after="0" w:line="276" w:lineRule="auto"/>
+        <w:jc w:val="both"/>
+        <w:rPr>
+          <w:b/>
+        </w:rPr>
+      </w:pPr>
+    </w:p>
+    <w:p>
+      <w:pPr>
+        <w:pStyle w:val="Ttulo3"/>
+      </w:pPr>
+      <w:bookmarkStart w:id="36" w:name="_Toc199186000"/>
+      <w:r>
+        <w:t>ii. Manual del desarrollador</w:t>
+      </w:r>
+      <w:bookmarkEnd w:id="36"/>
+    </w:p>
+    <w:p>
+      <w:pPr>
+        <w:spacing w:after="0" w:line="276" w:lineRule="auto"/>
+        <w:ind w:left="300"/>
+        <w:jc w:val="both"/>
+      </w:pPr>
+      <w:r>
+        <w:t>Este manual está destinado a los desarrolladores que trabajarán en el mantenimiento y la ampliación de LocMaBar, proporcionando información sobre la arquitectura, el código y las prácticas de desarrollo.</w:t>
+      </w:r>
+    </w:p>
+    <w:p>
+      <w:pPr>
+        <w:spacing w:after="0" w:line="276" w:lineRule="auto"/>
+        <w:ind w:left="1440"/>
+        <w:jc w:val="both"/>
+      </w:pPr>
+    </w:p>
+    <w:p>
+      <w:pPr>
+        <w:spacing w:after="0" w:line="276" w:lineRule="auto"/>
+        <w:jc w:val="both"/>
+        <w:rPr>
+          <w:b/>
+        </w:rPr>
+      </w:pPr>
+      <w:r>
+        <w:rPr>
+          <w:b/>
+        </w:rPr>
+        <w:t>Contenido:</w:t>
+      </w:r>
+    </w:p>
+    <w:p>
+      <w:pPr>
+        <w:spacing w:after="0" w:line="276" w:lineRule="auto"/>
+        <w:jc w:val="both"/>
+        <w:rPr>
+          <w:b/>
+        </w:rPr>
+      </w:pPr>
+      <w:r>
+        <w:rPr>
+          <w:b/>
+        </w:rPr>
+        <w:t xml:space="preserve">Descripción </w:t>
+      </w:r>
+      <w:r>
+        <w:rPr>
+          <w:b/>
+        </w:rPr>
+        <w:t>de la arquitectura del sistema:</w:t>
+      </w:r>
+    </w:p>
+    <w:p>
+      <w:pPr>
+        <w:spacing w:after="0" w:line="276" w:lineRule="auto"/>
+        <w:ind w:left="300"/>
+        <w:jc w:val="both"/>
+      </w:pPr>
+      <w:r>
+        <w:t>●</w:t>
+      </w:r>
+      <w:r>
+        <w:rPr>
+          <w:b/>
+        </w:rPr>
+        <w:t>Modelo Cliente-Servidor:</w:t>
+      </w:r>
+      <w:r>
+        <w:t xml:space="preserve"> LocMaBar sigue un modelo cliente-servidor con tres capas:</w:t>
+      </w:r>
+      <w:r>
+        <w:t xml:space="preserve"> la presentación con la i</w:t>
+      </w:r>
+      <w:r>
+        <w:t>nterfaz de usuari</w:t>
+      </w:r>
+      <w:r>
+        <w:t>o, la lógica de n</w:t>
+      </w:r>
+      <w:r>
+        <w:t>egocio y</w:t>
+      </w:r>
+      <w:r>
+        <w:t xml:space="preserve"> la persistencia con el almacenamiento </w:t>
+      </w:r>
+      <w:r>
+        <w:t>en</w:t>
+      </w:r>
+      <w:r>
+        <w:t xml:space="preserve"> firestore.</w:t>
+      </w:r>
+    </w:p>
+    <w:p>
+      <w:pPr>
+        <w:spacing w:after="0" w:line="276" w:lineRule="auto"/>
+        <w:ind w:left="300"/>
+        <w:jc w:val="both"/>
+      </w:pPr>
+      <w:r>
+        <w:t>●</w:t>
+      </w:r>
+      <w:r>
+        <w:rPr>
+          <w:b/>
+        </w:rPr>
+        <w:t>Diagrama de componentes:</w:t>
+      </w:r>
+      <w:r>
         <w:t xml:space="preserve"> </w:t>
       </w:r>
       <w:r>
-        <w:t xml:space="preserve">Búsqueda de locales, lista de los locales cercanos, propuestas para </w:t>
-      </w:r>
-      <w:r>
-        <w:t xml:space="preserve">  </w:t>
-      </w:r>
-      <w:r>
-        <w:t>nuevos locales y gestión de cuenta e información personal.</w:t>
+        <w:t>Visualización de los componentes principales y sus interacciones.</w:t>
       </w:r>
     </w:p>
     <w:p>
@@ -18917,7 +20088,19 @@
         <w:rPr>
           <w:b/>
         </w:rPr>
-        <w:t>Descripción de funcionalidades clave:</w:t>
+        <w:t>Instalación y co</w:t>
+      </w:r>
+      <w:r>
+        <w:rPr>
+          <w:b/>
+        </w:rPr>
+        <w:t>nfigura</w:t>
+      </w:r>
+      <w:r>
+        <w:rPr>
+          <w:b/>
+        </w:rPr>
+        <w:t>ción del entorno de desarrollo:</w:t>
       </w:r>
     </w:p>
     <w:p>
@@ -18933,19 +20116,13 @@
         <w:rPr>
           <w:b/>
         </w:rPr>
-        <w:t>Registro e inicio de sesión:</w:t>
-      </w:r>
-      <w:r>
-        <w:t xml:space="preserve"> Selecciona "Registrarse", ingresa tus datos (nombre, </w:t>
-      </w:r>
-      <w:r>
-        <w:t>correo</w:t>
-      </w:r>
-      <w:r>
-        <w:t xml:space="preserve">, </w:t>
-      </w:r>
-      <w:r>
-        <w:t>contraseña) y confirma. Para iniciar sesión, usa tu email y contraseña.</w:t>
+        <w:t>Requisitos del entorno:</w:t>
+      </w:r>
+      <w:r>
+        <w:t xml:space="preserve"> </w:t>
+      </w:r>
+      <w:r>
+        <w:t>Hardware (Portátil con al menos 8 GB de RAM y conexión a internet.) y Software (Android Studio) necesarios para configurar el entorno de desarrollo.</w:t>
       </w:r>
     </w:p>
     <w:p>
@@ -18961,16 +20138,43 @@
         <w:rPr>
           <w:b/>
         </w:rPr>
-        <w:t>Búsqueda por provincia y municipio:</w:t>
-      </w:r>
-      <w:r>
-        <w:t xml:space="preserve"> Selecciona pro</w:t>
-      </w:r>
-      <w:r>
-        <w:t xml:space="preserve">vincia y municipio en los menús </w:t>
-      </w:r>
-      <w:r>
-        <w:t>desplegables y pulsa "Buscar" para ver una lista de bares.</w:t>
+        <w:t>Pasos de configuración:</w:t>
+      </w:r>
+      <w:r>
+        <w:rPr>
+          <w:b/>
+        </w:rPr>
+        <w:t xml:space="preserve"> </w:t>
+      </w:r>
+      <w:r>
+        <w:t>Instrucciones para la instalación de Android Studio, configuración de un emulador o el uso de un dispositivo Android, la configuración de Firebase y sus reglas y la configuración de otras dependencias.</w:t>
+      </w:r>
+    </w:p>
+    <w:p>
+      <w:pPr>
+        <w:spacing w:after="0" w:line="276" w:lineRule="auto"/>
+        <w:jc w:val="both"/>
+      </w:pPr>
+    </w:p>
+    <w:p>
+      <w:pPr>
+        <w:spacing w:after="0" w:line="276" w:lineRule="auto"/>
+        <w:jc w:val="both"/>
+        <w:rPr>
+          <w:b/>
+        </w:rPr>
+      </w:pPr>
+      <w:r>
+        <w:rPr>
+          <w:b/>
+        </w:rPr>
+        <w:t>Estructura del código fuen</w:t>
+      </w:r>
+      <w:r>
+        <w:rPr>
+          <w:b/>
+        </w:rPr>
+        <w:t>te y organización del proyecto:</w:t>
       </w:r>
     </w:p>
     <w:p>
@@ -18980,28 +20184,149 @@
         <w:jc w:val="both"/>
       </w:pPr>
       <w:r>
+        <w:t>●</w:t>
+      </w:r>
+      <w:r>
         <w:rPr>
           <w:b/>
         </w:rPr>
+        <w:t>Directorios principales:</w:t>
+      </w:r>
+      <w:r>
+        <w:rPr>
+          <w:b/>
+        </w:rPr>
+        <w:t xml:space="preserve"> </w:t>
+      </w:r>
+      <w:r>
+        <w:t>Explicación de la estructura de carpetas y archivos dentro del proyecto.</w:t>
+      </w:r>
+    </w:p>
+    <w:p>
+      <w:pPr>
+        <w:spacing w:after="0" w:line="276" w:lineRule="auto"/>
+        <w:ind w:left="300"/>
+        <w:jc w:val="both"/>
+      </w:pPr>
+      <w:r>
         <w:t>●</w:t>
       </w:r>
       <w:r>
         <w:rPr>
           <w:b/>
         </w:rPr>
-        <w:t>Búsqueda por geolocalización:</w:t>
+        <w:t>Organización del código:</w:t>
       </w:r>
       <w:r>
         <w:t xml:space="preserve"> </w:t>
       </w:r>
       <w:r>
-        <w:t>A</w:t>
-      </w:r>
-      <w:r>
-        <w:t>cepta los permisos de ubicación y visualiza los ba</w:t>
-      </w:r>
-      <w:r>
-        <w:t>res cercanos, cargando estos automáticamente.</w:t>
+        <w:t>Descripción de cómo se organiza el código (MVC en el caso de LocMaBar) en módulos y clases.</w:t>
+      </w:r>
+    </w:p>
+    <w:p>
+      <w:pPr>
+        <w:spacing w:after="0" w:line="276" w:lineRule="auto"/>
+        <w:jc w:val="both"/>
+      </w:pPr>
+    </w:p>
+    <w:p>
+      <w:pPr>
+        <w:spacing w:after="0" w:line="276" w:lineRule="auto"/>
+        <w:jc w:val="both"/>
+        <w:rPr>
+          <w:b/>
+        </w:rPr>
+      </w:pPr>
+      <w:r>
+        <w:rPr>
+          <w:b/>
+        </w:rPr>
+        <w:t>Explicación de los compo</w:t>
+      </w:r>
+      <w:r>
+        <w:rPr>
+          <w:b/>
+        </w:rPr>
+        <w:t>nentes principales:</w:t>
+      </w:r>
+    </w:p>
+    <w:p>
+      <w:pPr>
+        <w:spacing w:after="0" w:line="276" w:lineRule="auto"/>
+        <w:jc w:val="both"/>
+      </w:pPr>
+      <w:r>
+        <w:t xml:space="preserve">      ●</w:t>
+      </w:r>
+      <w:r>
+        <w:t>Frontend:</w:t>
+      </w:r>
+      <w:r>
+        <w:t xml:space="preserve"> Descripción del uso de</w:t>
+      </w:r>
+      <w:r>
+        <w:t xml:space="preserve"> Je</w:t>
+      </w:r>
+      <w:r>
+        <w:t>tpack Compose para la interfaz de usuario</w:t>
+      </w:r>
+      <w:r>
+        <w:t>.</w:t>
+      </w:r>
+    </w:p>
+    <w:p>
+      <w:pPr>
+        <w:spacing w:after="0" w:line="276" w:lineRule="auto"/>
+        <w:jc w:val="both"/>
+      </w:pPr>
+      <w:r>
+        <w:t xml:space="preserve">      ●</w:t>
+      </w:r>
+      <w:r>
+        <w:t>Backend: Firebase Authentication para autenticación y Firestore para almacenamiento.</w:t>
+      </w:r>
+    </w:p>
+    <w:p>
+      <w:pPr>
+        <w:spacing w:after="0" w:line="276" w:lineRule="auto"/>
+        <w:jc w:val="both"/>
+      </w:pPr>
+      <w:r>
+        <w:t xml:space="preserve">      ●</w:t>
+      </w:r>
+      <w:r>
+        <w:t>Base de datos: Firestore con colecciones</w:t>
+      </w:r>
+      <w:r>
+        <w:t xml:space="preserve"> y relaciones entre las tablas</w:t>
+      </w:r>
+      <w:r>
+        <w:t>.</w:t>
+      </w:r>
+    </w:p>
+    <w:p>
+      <w:pPr>
+        <w:spacing w:after="0" w:line="276" w:lineRule="auto"/>
+        <w:jc w:val="both"/>
+        <w:rPr>
+          <w:b/>
+        </w:rPr>
+      </w:pPr>
+    </w:p>
+    <w:p>
+      <w:pPr>
+        <w:spacing w:after="0" w:line="276" w:lineRule="auto"/>
+        <w:jc w:val="both"/>
+        <w:rPr>
+          <w:b/>
+        </w:rPr>
+      </w:pPr>
+      <w:r>
+        <w:rPr>
+          <w:b/>
+        </w:rPr>
+        <w:t>Patrones de diseño utilizados:</w:t>
       </w:r>
     </w:p>
     <w:p>
@@ -19014,19 +20339,37 @@
         <w:t>●</w:t>
       </w:r>
       <w:r>
+        <w:t xml:space="preserve">MVC (Modelo-Vista-Controlador): </w:t>
+      </w:r>
+      <w:r>
+        <w:t>Explicación de cómo se implementa el patrón MVC dentro de la aplicación LocMaBar.</w:t>
+      </w:r>
+    </w:p>
+    <w:p>
+      <w:pPr>
+        <w:spacing w:after="0" w:line="276" w:lineRule="auto"/>
+        <w:jc w:val="both"/>
+      </w:pPr>
+    </w:p>
+    <w:p>
+      <w:pPr>
+        <w:spacing w:after="0" w:line="276" w:lineRule="auto"/>
+        <w:jc w:val="both"/>
         <w:rPr>
           <w:b/>
         </w:rPr>
-        <w:t>Dejar valoraciones:</w:t>
-      </w:r>
-      <w:r>
-        <w:t xml:space="preserve"> En los detalles de </w:t>
-      </w:r>
-      <w:r>
-        <w:t>un bar</w:t>
-      </w:r>
-      <w:r>
-        <w:t>, ingresa una puntuación (1-5 estrellas) y un comentario, y envía.</w:t>
+      </w:pPr>
+      <w:r>
+        <w:rPr>
+          <w:b/>
+        </w:rPr>
+        <w:t>Guí</w:t>
+      </w:r>
+      <w:r>
+        <w:rPr>
+          <w:b/>
+        </w:rPr>
+        <w:t>a de desarrollo y contribución:</w:t>
       </w:r>
     </w:p>
     <w:p>
@@ -19039,19 +20382,72 @@
         <w:t>●</w:t>
       </w:r>
       <w:r>
+        <w:t>Agregar nuevas características: Crea</w:t>
+      </w:r>
+      <w:r>
+        <w:t>r</w:t>
+      </w:r>
+      <w:r>
+        <w:t xml:space="preserve"> nuevas pantallas en vista, </w:t>
+      </w:r>
+      <w:r>
+        <w:t xml:space="preserve">añadir </w:t>
+      </w:r>
+      <w:r>
+        <w:t>rutas de navegación, y actualiza Firestore si es necesario.</w:t>
+      </w:r>
+    </w:p>
+    <w:p>
+      <w:pPr>
+        <w:spacing w:after="0" w:line="276" w:lineRule="auto"/>
+        <w:ind w:left="300"/>
+        <w:jc w:val="both"/>
+      </w:pPr>
+      <w:r>
+        <w:t>●</w:t>
+      </w:r>
+      <w:r>
+        <w:t xml:space="preserve">Corrección de errores: </w:t>
+      </w:r>
+      <w:r>
+        <w:t>Procedimiento para identificar, rastrear y corregir bugs.</w:t>
+      </w:r>
+    </w:p>
+    <w:p>
+      <w:pPr>
+        <w:spacing w:after="0" w:line="276" w:lineRule="auto"/>
+        <w:ind w:left="300"/>
+        <w:jc w:val="both"/>
+      </w:pPr>
+      <w:r>
+        <w:t>●</w:t>
+      </w:r>
+      <w:r>
+        <w:t xml:space="preserve">Control de versiones: </w:t>
+      </w:r>
+      <w:r>
+        <w:t>Uso de herramientas como Git para el control de las versiones y colaboración.</w:t>
+      </w:r>
+    </w:p>
+    <w:p>
+      <w:pPr>
+        <w:spacing w:after="0" w:line="276" w:lineRule="auto"/>
+        <w:jc w:val="both"/>
+      </w:pPr>
+    </w:p>
+    <w:p>
+      <w:pPr>
+        <w:spacing w:after="0" w:line="276" w:lineRule="auto"/>
+        <w:jc w:val="both"/>
         <w:rPr>
           <w:b/>
         </w:rPr>
-        <w:t>Proponer nuevos locales:</w:t>
-      </w:r>
-      <w:r>
-        <w:t xml:space="preserve"> En "Propu</w:t>
-      </w:r>
-      <w:r>
-        <w:t xml:space="preserve">estas", completa el formulario </w:t>
-      </w:r>
-      <w:r>
-        <w:t>y pulsa "Enviar".</w:t>
+      </w:pPr>
+      <w:r>
+        <w:rPr>
+          <w:b/>
+        </w:rPr>
+        <w:t>Pruebas y depuración:</w:t>
       </w:r>
     </w:p>
     <w:p>
@@ -19064,16 +20460,165 @@
         <w:t>●</w:t>
       </w:r>
       <w:r>
+        <w:t xml:space="preserve">Pruebas unitarias y de integración: </w:t>
+      </w:r>
+      <w:r>
+        <w:t>Métodos y herramientas para la realización de pruebas.</w:t>
+      </w:r>
+    </w:p>
+    <w:p>
+      <w:pPr>
+        <w:spacing w:after="0" w:line="276" w:lineRule="auto"/>
+        <w:jc w:val="both"/>
+      </w:pPr>
+      <w:r>
+        <w:t xml:space="preserve">      </w:t>
+      </w:r>
+      <w:r>
+        <w:t>●</w:t>
+      </w:r>
+      <w:r>
+        <w:t xml:space="preserve">Depuración: </w:t>
+      </w:r>
+      <w:r>
+        <w:t>Técnicas y herramientas para depurar el código y resolver problemas.</w:t>
+      </w:r>
+    </w:p>
+    <w:p>
+      <w:pPr>
+        <w:spacing w:after="0" w:line="276" w:lineRule="auto"/>
+        <w:jc w:val="both"/>
         <w:rPr>
           <w:b/>
         </w:rPr>
-        <w:t>Ver información detallada de un bar:</w:t>
-      </w:r>
-      <w:r>
-        <w:t xml:space="preserve"> Selecciona un bar de los resultados para ver </w:t>
-      </w:r>
-      <w:r>
-        <w:t>su información más detalladamente.</w:t>
+      </w:pPr>
+    </w:p>
+    <w:p>
+      <w:pPr>
+        <w:pStyle w:val="Ttulo3"/>
+      </w:pPr>
+      <w:bookmarkStart w:id="37" w:name="_Toc199186001"/>
+      <w:r>
+        <w:t xml:space="preserve">iii. </w:t>
+      </w:r>
+      <w:r>
+        <w:t>Manual de administrador</w:t>
+      </w:r>
+      <w:bookmarkEnd w:id="37"/>
+    </w:p>
+    <w:p>
+      <w:pPr>
+        <w:spacing w:after="0" w:line="276" w:lineRule="auto"/>
+        <w:jc w:val="both"/>
+      </w:pPr>
+      <w:r>
+        <w:t>Este manual está destinado a los administradores</w:t>
+      </w:r>
+      <w:r>
+        <w:t xml:space="preserve"> del sistema que gestionarán la </w:t>
+      </w:r>
+      <w:r>
+        <w:t>infraestructura de LocMaBar, proporcionando instrucciones sobre configuración y mantenimiento.</w:t>
+      </w:r>
+    </w:p>
+    <w:p>
+      <w:pPr>
+        <w:spacing w:after="0" w:line="276" w:lineRule="auto"/>
+        <w:ind w:left="1440"/>
+        <w:jc w:val="both"/>
+      </w:pPr>
+    </w:p>
+    <w:p>
+      <w:pPr>
+        <w:spacing w:after="0" w:line="276" w:lineRule="auto"/>
+        <w:jc w:val="both"/>
+        <w:rPr>
+          <w:b/>
+        </w:rPr>
+      </w:pPr>
+      <w:r>
+        <w:rPr>
+          <w:b/>
+        </w:rPr>
+        <w:t>Contenido:</w:t>
+      </w:r>
+    </w:p>
+    <w:p>
+      <w:pPr>
+        <w:spacing w:after="0" w:line="276" w:lineRule="auto"/>
+        <w:jc w:val="both"/>
+        <w:rPr>
+          <w:b/>
+        </w:rPr>
+      </w:pPr>
+      <w:r>
+        <w:rPr>
+          <w:b/>
+        </w:rPr>
+        <w:t>Requisit</w:t>
+      </w:r>
+      <w:r>
+        <w:rPr>
+          <w:b/>
+        </w:rPr>
+        <w:t>os del servidor y del software:</w:t>
+      </w:r>
+    </w:p>
+    <w:p>
+      <w:pPr>
+        <w:spacing w:after="0" w:line="276" w:lineRule="auto"/>
+        <w:jc w:val="both"/>
+      </w:pPr>
+      <w:r>
+        <w:t xml:space="preserve">      </w:t>
+      </w:r>
+      <w:r>
+        <w:t>●</w:t>
+      </w:r>
+      <w:r>
+        <w:t>Hardware: Dispositivo Android para pruebas (mínimo API 21).</w:t>
+      </w:r>
+    </w:p>
+    <w:p>
+      <w:pPr>
+        <w:spacing w:after="0" w:line="276" w:lineRule="auto"/>
+        <w:jc w:val="both"/>
+      </w:pPr>
+      <w:r>
+        <w:t xml:space="preserve">      </w:t>
+      </w:r>
+      <w:r>
+        <w:t>●</w:t>
+      </w:r>
+      <w:r>
+        <w:t>Software: Acceso a Fireba</w:t>
+      </w:r>
+      <w:r>
+        <w:t>se Console</w:t>
+      </w:r>
+      <w:r>
+        <w:t>, navegador web.</w:t>
+      </w:r>
+    </w:p>
+    <w:p>
+      <w:pPr>
+        <w:spacing w:after="0" w:line="276" w:lineRule="auto"/>
+        <w:jc w:val="both"/>
+      </w:pPr>
+    </w:p>
+    <w:p>
+      <w:pPr>
+        <w:spacing w:after="0" w:line="276" w:lineRule="auto"/>
+        <w:jc w:val="both"/>
+        <w:rPr>
+          <w:b/>
+        </w:rPr>
+      </w:pPr>
+      <w:r>
+        <w:rPr>
+          <w:b/>
+        </w:rPr>
+        <w:t>Proceso de instalación del servidor y configuración del entorno de producción:</w:t>
       </w:r>
     </w:p>
     <w:p>
@@ -19086,19 +20631,120 @@
         <w:t>●</w:t>
       </w:r>
       <w:r>
+        <w:t xml:space="preserve">Configuración de Firebase: </w:t>
+      </w:r>
+      <w:r>
+        <w:t xml:space="preserve">Crear un proyecto en Firebase.google.com, habilitar </w:t>
+      </w:r>
+      <w:r>
+        <w:t>Authentication y Firestore, y configura</w:t>
+      </w:r>
+      <w:r>
+        <w:t>r las</w:t>
+      </w:r>
+      <w:r>
+        <w:t xml:space="preserve"> reglas de seguridad.</w:t>
+      </w:r>
+    </w:p>
+    <w:p>
+      <w:pPr>
+        <w:spacing w:after="0" w:line="276" w:lineRule="auto"/>
+        <w:ind w:left="300"/>
+        <w:jc w:val="both"/>
+      </w:pPr>
+      <w:r>
+        <w:t>●</w:t>
+      </w:r>
+      <w:r>
+        <w:t>Despliegue de la aplicación: Genera</w:t>
+      </w:r>
+      <w:r>
+        <w:t>r</w:t>
+      </w:r>
+      <w:r>
+        <w:t xml:space="preserve"> un APK en Android Studio y </w:t>
+      </w:r>
+      <w:r>
+        <w:t>subir</w:t>
+      </w:r>
+      <w:r>
+        <w:t xml:space="preserve"> a Google Play Store (pendiente de publicación).</w:t>
+      </w:r>
+    </w:p>
+    <w:p>
+      <w:pPr>
+        <w:spacing w:after="0" w:line="276" w:lineRule="auto"/>
+        <w:ind w:left="300"/>
+        <w:jc w:val="both"/>
+      </w:pPr>
+      <w:r>
+        <w:t>●</w:t>
+      </w:r>
+      <w:r>
+        <w:t>Configuración de servicios externos: Habilita</w:t>
+      </w:r>
+      <w:r>
+        <w:t>r</w:t>
+      </w:r>
+      <w:r>
+        <w:t xml:space="preserve"> Google Location Services, Geocoding API y AdMob en Google Cloud Console y Firebase.</w:t>
+      </w:r>
+    </w:p>
+    <w:p>
+      <w:pPr>
+        <w:spacing w:after="0" w:line="276" w:lineRule="auto"/>
+        <w:ind w:left="1440"/>
+        <w:jc w:val="both"/>
         <w:rPr>
           <w:b/>
         </w:rPr>
-        <w:t>Editar perfil:</w:t>
-      </w:r>
-      <w:r>
-        <w:t xml:space="preserve"> En "Perfil", pulsa "Editar perfil", </w:t>
-      </w:r>
-      <w:r>
-        <w:t>modifica los campos disponibles</w:t>
-      </w:r>
-      <w:r>
-        <w:t xml:space="preserve"> y confirma los cambios.</w:t>
+      </w:pPr>
+    </w:p>
+    <w:p>
+      <w:pPr>
+        <w:spacing w:after="0" w:line="276" w:lineRule="auto"/>
+        <w:jc w:val="both"/>
+        <w:rPr>
+          <w:b/>
+        </w:rPr>
+      </w:pPr>
+      <w:r>
+        <w:rPr>
+          <w:b/>
+        </w:rPr>
+        <w:t>Gestión de usuarios y roles:</w:t>
+      </w:r>
+    </w:p>
+    <w:p>
+      <w:pPr>
+        <w:spacing w:after="0" w:line="276" w:lineRule="auto"/>
+        <w:ind w:left="300"/>
+        <w:jc w:val="both"/>
+      </w:pPr>
+      <w:r>
+        <w:t>●</w:t>
+      </w:r>
+      <w:r>
+        <w:t xml:space="preserve">Creación y gestión de usuarios: </w:t>
+      </w:r>
+      <w:r>
+        <w:t>Cómo crear, editar y eliminar cuentas de usuario.</w:t>
+      </w:r>
+    </w:p>
+    <w:p>
+      <w:pPr>
+        <w:spacing w:after="0" w:line="276" w:lineRule="auto"/>
+        <w:ind w:left="300"/>
+        <w:jc w:val="both"/>
+      </w:pPr>
+      <w:r>
+        <w:t>●</w:t>
+      </w:r>
+      <w:r>
+        <w:t xml:space="preserve">Asignación de roles: </w:t>
+      </w:r>
+      <w:r>
+        <w:t>Procedimiento que se debe seguir para asignar roles y permisos a los usuarios.</w:t>
       </w:r>
     </w:p>
     <w:p>
@@ -19120,13 +20766,13 @@
         <w:rPr>
           <w:b/>
         </w:rPr>
-        <w:t>R</w:t>
+        <w:t>Man</w:t>
       </w:r>
       <w:r>
         <w:rPr>
           <w:b/>
         </w:rPr>
-        <w:t>esolución de problemas comunes:</w:t>
+        <w:t>tenimiento de la base de datos:</w:t>
       </w:r>
     </w:p>
     <w:p>
@@ -19136,938 +20782,7 @@
         <w:jc w:val="both"/>
       </w:pPr>
       <w:r>
-        <w:t>●</w:t>
-      </w:r>
-      <w:r>
-        <w:rPr>
-          <w:b/>
-        </w:rPr>
-        <w:t>Problemas de inicio de sesión:</w:t>
-      </w:r>
-      <w:r>
-        <w:t xml:space="preserve"> Soluciones para contraseñas olvidadas, verifica tus credenciales y recuperación de cuentas, contacta con el soporte de la aplicación.</w:t>
-      </w:r>
-    </w:p>
-    <w:p>
-      <w:pPr>
-        <w:spacing w:after="0" w:line="276" w:lineRule="auto"/>
-        <w:jc w:val="both"/>
-      </w:pPr>
-      <w:r>
-        <w:t xml:space="preserve">      </w:t>
-      </w:r>
-      <w:r>
-        <w:t>●</w:t>
-      </w:r>
-      <w:r>
-        <w:rPr>
-          <w:b/>
-        </w:rPr>
-        <w:t>Errores de conexión:</w:t>
-      </w:r>
-      <w:r>
-        <w:t xml:space="preserve"> Asegúrate de tener internet; reinicia la app si el problema persiste.</w:t>
-      </w:r>
-    </w:p>
-    <w:p>
-      <w:pPr>
-        <w:spacing w:after="0" w:line="276" w:lineRule="auto"/>
-        <w:jc w:val="both"/>
-      </w:pPr>
-      <w:r>
-        <w:t xml:space="preserve">      </w:t>
-      </w:r>
-      <w:r>
-        <w:t>●</w:t>
-      </w:r>
-      <w:r>
-        <w:rPr>
-          <w:b/>
-        </w:rPr>
-        <w:t>Búsqueda sin resultados:</w:t>
-      </w:r>
-      <w:r>
-        <w:t xml:space="preserve"> La causa puede ser que sea que no existen locales cercanos o introduce bien los filtros de búsqueda.</w:t>
-      </w:r>
-    </w:p>
-    <w:p>
-      <w:pPr>
-        <w:spacing w:after="0" w:line="276" w:lineRule="auto"/>
-        <w:jc w:val="both"/>
-      </w:pPr>
-      <w:r>
-        <w:t xml:space="preserve">      </w:t>
-      </w:r>
-      <w:r>
-        <w:t>●</w:t>
-      </w:r>
-      <w:r>
-        <w:rPr>
-          <w:b/>
-        </w:rPr>
-        <w:t>Geolocalización no funciona:</w:t>
-      </w:r>
-      <w:r>
-        <w:t xml:space="preserve"> Habilita</w:t>
-      </w:r>
-      <w:r>
-        <w:t xml:space="preserve"> los permisos de ubicación en ajustes del </w:t>
-      </w:r>
-      <w:r>
-        <w:t>d</w:t>
-      </w:r>
-      <w:r>
-        <w:t>ispositivo.</w:t>
-      </w:r>
-    </w:p>
-    <w:p>
-      <w:pPr>
-        <w:spacing w:after="0" w:line="276" w:lineRule="auto"/>
-        <w:jc w:val="both"/>
-        <w:rPr>
-          <w:b/>
-        </w:rPr>
-      </w:pPr>
-    </w:p>
-    <w:p>
-      <w:pPr>
-        <w:pStyle w:val="Ttulo3"/>
-      </w:pPr>
-      <w:bookmarkStart w:id="36" w:name="_Toc199186000"/>
-      <w:r>
-        <w:t>ii. Manual del desarrollador</w:t>
-      </w:r>
-      <w:bookmarkEnd w:id="36"/>
-    </w:p>
-    <w:p>
-      <w:pPr>
-        <w:spacing w:after="0" w:line="276" w:lineRule="auto"/>
-        <w:ind w:left="300"/>
-        <w:jc w:val="both"/>
-      </w:pPr>
-      <w:r>
-        <w:t>Este manual está destinado a los desarrolladores que trabajarán en el mantenimiento y la ampliación de LocMaBar, proporcionando información sobre la arquitectura, el código y las prácticas de desarrollo.</w:t>
-      </w:r>
-    </w:p>
-    <w:p>
-      <w:pPr>
-        <w:spacing w:after="0" w:line="276" w:lineRule="auto"/>
-        <w:ind w:left="1440"/>
-        <w:jc w:val="both"/>
-      </w:pPr>
-    </w:p>
-    <w:p>
-      <w:pPr>
-        <w:spacing w:after="0" w:line="276" w:lineRule="auto"/>
-        <w:jc w:val="both"/>
-        <w:rPr>
-          <w:b/>
-        </w:rPr>
-      </w:pPr>
-      <w:r>
-        <w:rPr>
-          <w:b/>
-        </w:rPr>
-        <w:t>Contenido:</w:t>
-      </w:r>
-    </w:p>
-    <w:p>
-      <w:pPr>
-        <w:spacing w:after="0" w:line="276" w:lineRule="auto"/>
-        <w:jc w:val="both"/>
-        <w:rPr>
-          <w:b/>
-        </w:rPr>
-      </w:pPr>
-      <w:r>
-        <w:rPr>
-          <w:b/>
-        </w:rPr>
-        <w:t xml:space="preserve">Descripción </w:t>
-      </w:r>
-      <w:r>
-        <w:rPr>
-          <w:b/>
-        </w:rPr>
-        <w:t>de la arquitectura del sistema:</w:t>
-      </w:r>
-    </w:p>
-    <w:p>
-      <w:pPr>
-        <w:spacing w:after="0" w:line="276" w:lineRule="auto"/>
-        <w:ind w:left="300"/>
-        <w:jc w:val="both"/>
-      </w:pPr>
-      <w:r>
-        <w:t>●</w:t>
-      </w:r>
-      <w:r>
-        <w:rPr>
-          <w:b/>
-        </w:rPr>
-        <w:t>Modelo Cliente-Servidor:</w:t>
-      </w:r>
-      <w:r>
-        <w:t xml:space="preserve"> LocMaBar sigue un modelo cliente-servidor con tres capas:</w:t>
-      </w:r>
-      <w:r>
-        <w:t xml:space="preserve"> la presentación con la i</w:t>
-      </w:r>
-      <w:r>
-        <w:t>nterfaz de usuari</w:t>
-      </w:r>
-      <w:r>
-        <w:t>o, la lógica de n</w:t>
-      </w:r>
-      <w:r>
-        <w:t>egocio y</w:t>
-      </w:r>
-      <w:r>
-        <w:t xml:space="preserve"> la persistencia con el almacenamiento </w:t>
-      </w:r>
-      <w:r>
-        <w:t>en</w:t>
-      </w:r>
-      <w:r>
-        <w:t xml:space="preserve"> firestore.</w:t>
-      </w:r>
-    </w:p>
-    <w:p>
-      <w:pPr>
-        <w:spacing w:after="0" w:line="276" w:lineRule="auto"/>
-        <w:ind w:left="300"/>
-        <w:jc w:val="both"/>
-      </w:pPr>
-      <w:r>
-        <w:t>●</w:t>
-      </w:r>
-      <w:r>
-        <w:rPr>
-          <w:b/>
-        </w:rPr>
-        <w:t>Diagrama de componentes:</w:t>
-      </w:r>
-      <w:r>
-        <w:t xml:space="preserve"> </w:t>
-      </w:r>
-      <w:r>
-        <w:t>Visualización de los componentes principales y sus interacciones.</w:t>
-      </w:r>
-    </w:p>
-    <w:p>
-      <w:pPr>
-        <w:spacing w:after="0" w:line="276" w:lineRule="auto"/>
-        <w:jc w:val="both"/>
-      </w:pPr>
-    </w:p>
-    <w:p>
-      <w:pPr>
-        <w:spacing w:after="0" w:line="276" w:lineRule="auto"/>
-        <w:jc w:val="both"/>
-        <w:rPr>
-          <w:b/>
-        </w:rPr>
-      </w:pPr>
-      <w:r>
-        <w:rPr>
-          <w:b/>
-        </w:rPr>
-        <w:t>Instalación y co</w:t>
-      </w:r>
-      <w:r>
-        <w:rPr>
-          <w:b/>
-        </w:rPr>
-        <w:t>nfigura</w:t>
-      </w:r>
-      <w:r>
-        <w:rPr>
-          <w:b/>
-        </w:rPr>
-        <w:t>ción del entorno de desarrollo:</w:t>
-      </w:r>
-    </w:p>
-    <w:p>
-      <w:pPr>
-        <w:spacing w:after="0" w:line="276" w:lineRule="auto"/>
-        <w:ind w:left="300"/>
-        <w:jc w:val="both"/>
-      </w:pPr>
-      <w:r>
         <w:lastRenderedPageBreak/>
-        <w:t>●</w:t>
-      </w:r>
-      <w:r>
-        <w:rPr>
-          <w:b/>
-        </w:rPr>
-        <w:t>Requisitos del entorno:</w:t>
-      </w:r>
-      <w:r>
-        <w:t xml:space="preserve"> </w:t>
-      </w:r>
-      <w:r>
-        <w:t>Hardware (Portátil con al menos 8 GB de RAM y conexión a internet.) y Software (Android Studio) necesarios para configurar el entorno de desarrollo.</w:t>
-      </w:r>
-    </w:p>
-    <w:p>
-      <w:pPr>
-        <w:spacing w:after="0" w:line="276" w:lineRule="auto"/>
-        <w:ind w:left="300"/>
-        <w:jc w:val="both"/>
-      </w:pPr>
-      <w:r>
-        <w:t>●</w:t>
-      </w:r>
-      <w:r>
-        <w:rPr>
-          <w:b/>
-        </w:rPr>
-        <w:t>Pasos de configuración:</w:t>
-      </w:r>
-      <w:r>
-        <w:rPr>
-          <w:b/>
-        </w:rPr>
-        <w:t xml:space="preserve"> </w:t>
-      </w:r>
-      <w:r>
-        <w:t>Instrucciones para la instalación de Android Studio, configuración de un emulador o el uso de un dispositivo Android, la configuración de Firebase y sus reglas y la configuración de otras dependencias.</w:t>
-      </w:r>
-    </w:p>
-    <w:p>
-      <w:pPr>
-        <w:spacing w:after="0" w:line="276" w:lineRule="auto"/>
-        <w:jc w:val="both"/>
-      </w:pPr>
-    </w:p>
-    <w:p>
-      <w:pPr>
-        <w:spacing w:after="0" w:line="276" w:lineRule="auto"/>
-        <w:jc w:val="both"/>
-        <w:rPr>
-          <w:b/>
-        </w:rPr>
-      </w:pPr>
-      <w:r>
-        <w:rPr>
-          <w:b/>
-        </w:rPr>
-        <w:t>Estructura del código fuen</w:t>
-      </w:r>
-      <w:r>
-        <w:rPr>
-          <w:b/>
-        </w:rPr>
-        <w:t>te y organización del proyecto:</w:t>
-      </w:r>
-    </w:p>
-    <w:p>
-      <w:pPr>
-        <w:spacing w:after="0" w:line="276" w:lineRule="auto"/>
-        <w:ind w:left="300"/>
-        <w:jc w:val="both"/>
-      </w:pPr>
-      <w:r>
-        <w:t>●</w:t>
-      </w:r>
-      <w:r>
-        <w:rPr>
-          <w:b/>
-        </w:rPr>
-        <w:t>Directorios principales:</w:t>
-      </w:r>
-      <w:r>
-        <w:rPr>
-          <w:b/>
-        </w:rPr>
-        <w:t xml:space="preserve"> </w:t>
-      </w:r>
-      <w:r>
-        <w:t>Explicación de la estructura de carpetas y archivos dentro del proyecto.</w:t>
-      </w:r>
-    </w:p>
-    <w:p>
-      <w:pPr>
-        <w:spacing w:after="0" w:line="276" w:lineRule="auto"/>
-        <w:ind w:left="300"/>
-        <w:jc w:val="both"/>
-      </w:pPr>
-      <w:r>
-        <w:t>●</w:t>
-      </w:r>
-      <w:r>
-        <w:rPr>
-          <w:b/>
-        </w:rPr>
-        <w:t>Organización del código:</w:t>
-      </w:r>
-      <w:r>
-        <w:t xml:space="preserve"> </w:t>
-      </w:r>
-      <w:r>
-        <w:t>Descripción de cómo se organiza el código (MVC en el caso de LocMaBar) en módulos y clases.</w:t>
-      </w:r>
-    </w:p>
-    <w:p>
-      <w:pPr>
-        <w:spacing w:after="0" w:line="276" w:lineRule="auto"/>
-        <w:jc w:val="both"/>
-      </w:pPr>
-    </w:p>
-    <w:p>
-      <w:pPr>
-        <w:spacing w:after="0" w:line="276" w:lineRule="auto"/>
-        <w:jc w:val="both"/>
-        <w:rPr>
-          <w:b/>
-        </w:rPr>
-      </w:pPr>
-      <w:r>
-        <w:rPr>
-          <w:b/>
-        </w:rPr>
-        <w:t>Explicación de los compo</w:t>
-      </w:r>
-      <w:r>
-        <w:rPr>
-          <w:b/>
-        </w:rPr>
-        <w:t>nentes principales:</w:t>
-      </w:r>
-    </w:p>
-    <w:p>
-      <w:pPr>
-        <w:spacing w:after="0" w:line="276" w:lineRule="auto"/>
-        <w:jc w:val="both"/>
-      </w:pPr>
-      <w:r>
-        <w:t xml:space="preserve">      ●</w:t>
-      </w:r>
-      <w:r>
-        <w:t>Frontend:</w:t>
-      </w:r>
-      <w:r>
-        <w:t xml:space="preserve"> Descripción del uso de</w:t>
-      </w:r>
-      <w:r>
-        <w:t xml:space="preserve"> Je</w:t>
-      </w:r>
-      <w:r>
-        <w:t>tpack Compose para la interfaz de usuario</w:t>
-      </w:r>
-      <w:r>
-        <w:t>.</w:t>
-      </w:r>
-    </w:p>
-    <w:p>
-      <w:pPr>
-        <w:spacing w:after="0" w:line="276" w:lineRule="auto"/>
-        <w:jc w:val="both"/>
-      </w:pPr>
-      <w:r>
-        <w:t xml:space="preserve">      ●</w:t>
-      </w:r>
-      <w:r>
-        <w:t>Backend: Firebase Authentication para autenticación y Firestore para almacenamiento.</w:t>
-      </w:r>
-    </w:p>
-    <w:p>
-      <w:pPr>
-        <w:spacing w:after="0" w:line="276" w:lineRule="auto"/>
-        <w:jc w:val="both"/>
-      </w:pPr>
-      <w:r>
-        <w:t xml:space="preserve">      ●</w:t>
-      </w:r>
-      <w:r>
-        <w:t>Base de datos: Firestore con colecciones</w:t>
-      </w:r>
-      <w:r>
-        <w:t xml:space="preserve"> y relaciones entre las tablas</w:t>
-      </w:r>
-      <w:r>
-        <w:t>.</w:t>
-      </w:r>
-    </w:p>
-    <w:p>
-      <w:pPr>
-        <w:spacing w:after="0" w:line="276" w:lineRule="auto"/>
-        <w:jc w:val="both"/>
-        <w:rPr>
-          <w:b/>
-        </w:rPr>
-      </w:pPr>
-    </w:p>
-    <w:p>
-      <w:pPr>
-        <w:spacing w:after="0" w:line="276" w:lineRule="auto"/>
-        <w:jc w:val="both"/>
-        <w:rPr>
-          <w:b/>
-        </w:rPr>
-      </w:pPr>
-      <w:r>
-        <w:rPr>
-          <w:b/>
-        </w:rPr>
-        <w:t>Patrones de diseño utilizados:</w:t>
-      </w:r>
-    </w:p>
-    <w:p>
-      <w:pPr>
-        <w:spacing w:after="0" w:line="276" w:lineRule="auto"/>
-        <w:ind w:left="300"/>
-        <w:jc w:val="both"/>
-      </w:pPr>
-      <w:r>
-        <w:t>●</w:t>
-      </w:r>
-      <w:r>
-        <w:t xml:space="preserve">MVC (Modelo-Vista-Controlador): </w:t>
-      </w:r>
-      <w:r>
-        <w:t>Explicación de cómo se implementa el patrón MVC dentro de la aplicación LocMaBar.</w:t>
-      </w:r>
-    </w:p>
-    <w:p>
-      <w:pPr>
-        <w:spacing w:after="0" w:line="276" w:lineRule="auto"/>
-        <w:jc w:val="both"/>
-      </w:pPr>
-    </w:p>
-    <w:p>
-      <w:pPr>
-        <w:spacing w:after="0" w:line="276" w:lineRule="auto"/>
-        <w:jc w:val="both"/>
-        <w:rPr>
-          <w:b/>
-        </w:rPr>
-      </w:pPr>
-      <w:r>
-        <w:rPr>
-          <w:b/>
-        </w:rPr>
-        <w:t>Guí</w:t>
-      </w:r>
-      <w:r>
-        <w:rPr>
-          <w:b/>
-        </w:rPr>
-        <w:t>a de desarrollo y contribución:</w:t>
-      </w:r>
-    </w:p>
-    <w:p>
-      <w:pPr>
-        <w:spacing w:after="0" w:line="276" w:lineRule="auto"/>
-        <w:ind w:left="300"/>
-        <w:jc w:val="both"/>
-      </w:pPr>
-      <w:r>
-        <w:t>●</w:t>
-      </w:r>
-      <w:r>
-        <w:t>Agregar nuevas características: Crea</w:t>
-      </w:r>
-      <w:r>
-        <w:t>r</w:t>
-      </w:r>
-      <w:r>
-        <w:t xml:space="preserve"> nuevas pantallas en vista, </w:t>
-      </w:r>
-      <w:r>
-        <w:t xml:space="preserve">añadir </w:t>
-      </w:r>
-      <w:r>
-        <w:t>rutas de navegación, y actualiza Firestore si es necesario.</w:t>
-      </w:r>
-    </w:p>
-    <w:p>
-      <w:pPr>
-        <w:spacing w:after="0" w:line="276" w:lineRule="auto"/>
-        <w:ind w:left="300"/>
-        <w:jc w:val="both"/>
-      </w:pPr>
-      <w:r>
-        <w:t>●</w:t>
-      </w:r>
-      <w:r>
-        <w:t xml:space="preserve">Corrección de errores: </w:t>
-      </w:r>
-      <w:r>
-        <w:t>Procedimiento para identificar, rastrear y corregir bugs.</w:t>
-      </w:r>
-    </w:p>
-    <w:p>
-      <w:pPr>
-        <w:spacing w:after="0" w:line="276" w:lineRule="auto"/>
-        <w:ind w:left="300"/>
-        <w:jc w:val="both"/>
-      </w:pPr>
-      <w:r>
-        <w:t>●</w:t>
-      </w:r>
-      <w:r>
-        <w:t xml:space="preserve">Control de versiones: </w:t>
-      </w:r>
-      <w:r>
-        <w:t>Uso de herramientas como Git para el control de las versiones y colaboración.</w:t>
-      </w:r>
-    </w:p>
-    <w:p>
-      <w:pPr>
-        <w:spacing w:after="0" w:line="276" w:lineRule="auto"/>
-        <w:jc w:val="both"/>
-      </w:pPr>
-    </w:p>
-    <w:p>
-      <w:pPr>
-        <w:spacing w:after="0" w:line="276" w:lineRule="auto"/>
-        <w:jc w:val="both"/>
-        <w:rPr>
-          <w:b/>
-        </w:rPr>
-      </w:pPr>
-      <w:r>
-        <w:rPr>
-          <w:b/>
-        </w:rPr>
-        <w:t>Pruebas y depuración:</w:t>
-      </w:r>
-    </w:p>
-    <w:p>
-      <w:pPr>
-        <w:spacing w:after="0" w:line="276" w:lineRule="auto"/>
-        <w:ind w:left="300"/>
-        <w:jc w:val="both"/>
-      </w:pPr>
-      <w:r>
-        <w:t>●</w:t>
-      </w:r>
-      <w:r>
-        <w:t xml:space="preserve">Pruebas unitarias y de integración: </w:t>
-      </w:r>
-      <w:r>
-        <w:t>Métodos y herramientas para la realización de pruebas.</w:t>
-      </w:r>
-    </w:p>
-    <w:p>
-      <w:pPr>
-        <w:spacing w:after="0" w:line="276" w:lineRule="auto"/>
-        <w:jc w:val="both"/>
-      </w:pPr>
-      <w:r>
-        <w:t xml:space="preserve">      </w:t>
-      </w:r>
-      <w:r>
-        <w:t>●</w:t>
-      </w:r>
-      <w:r>
-        <w:t xml:space="preserve">Depuración: </w:t>
-      </w:r>
-      <w:r>
-        <w:t>Técnicas y herramientas para depurar el código y resolver problemas.</w:t>
-      </w:r>
-    </w:p>
-    <w:p>
-      <w:pPr>
-        <w:spacing w:after="0" w:line="276" w:lineRule="auto"/>
-        <w:jc w:val="both"/>
-        <w:rPr>
-          <w:b/>
-        </w:rPr>
-      </w:pPr>
-    </w:p>
-    <w:p>
-      <w:pPr>
-        <w:pStyle w:val="Ttulo3"/>
-      </w:pPr>
-      <w:bookmarkStart w:id="37" w:name="_Toc199186001"/>
-      <w:r>
-        <w:t xml:space="preserve">iii. </w:t>
-      </w:r>
-      <w:r>
-        <w:t>Manual de administrador</w:t>
-      </w:r>
-      <w:bookmarkEnd w:id="37"/>
-    </w:p>
-    <w:p>
-      <w:pPr>
-        <w:spacing w:after="0" w:line="276" w:lineRule="auto"/>
-        <w:jc w:val="both"/>
-      </w:pPr>
-      <w:r>
-        <w:t>Este manual está destinado a los administradores</w:t>
-      </w:r>
-      <w:r>
-        <w:t xml:space="preserve"> del sistema que gestionarán la </w:t>
-      </w:r>
-      <w:r>
-        <w:t>infraestructura de LocMaBar, proporcionando instrucciones sobre configuración y mantenimiento.</w:t>
-      </w:r>
-    </w:p>
-    <w:p>
-      <w:pPr>
-        <w:spacing w:after="0" w:line="276" w:lineRule="auto"/>
-        <w:ind w:left="1440"/>
-        <w:jc w:val="both"/>
-      </w:pPr>
-    </w:p>
-    <w:p>
-      <w:pPr>
-        <w:spacing w:after="0" w:line="276" w:lineRule="auto"/>
-        <w:jc w:val="both"/>
-        <w:rPr>
-          <w:b/>
-        </w:rPr>
-      </w:pPr>
-      <w:r>
-        <w:rPr>
-          <w:b/>
-        </w:rPr>
-        <w:t>Contenido:</w:t>
-      </w:r>
-    </w:p>
-    <w:p>
-      <w:pPr>
-        <w:spacing w:after="0" w:line="276" w:lineRule="auto"/>
-        <w:jc w:val="both"/>
-        <w:rPr>
-          <w:b/>
-        </w:rPr>
-      </w:pPr>
-      <w:r>
-        <w:rPr>
-          <w:b/>
-        </w:rPr>
-        <w:t>Requisit</w:t>
-      </w:r>
-      <w:r>
-        <w:rPr>
-          <w:b/>
-        </w:rPr>
-        <w:t>os del servidor y del software:</w:t>
-      </w:r>
-    </w:p>
-    <w:p>
-      <w:pPr>
-        <w:spacing w:after="0" w:line="276" w:lineRule="auto"/>
-        <w:jc w:val="both"/>
-      </w:pPr>
-      <w:r>
-        <w:t xml:space="preserve">      </w:t>
-      </w:r>
-      <w:r>
-        <w:t>●</w:t>
-      </w:r>
-      <w:r>
-        <w:t>Hardware: Dispositivo Android para pruebas (mínimo API 21).</w:t>
-      </w:r>
-    </w:p>
-    <w:p>
-      <w:pPr>
-        <w:spacing w:after="0" w:line="276" w:lineRule="auto"/>
-        <w:jc w:val="both"/>
-      </w:pPr>
-      <w:r>
-        <w:t xml:space="preserve">      </w:t>
-      </w:r>
-      <w:r>
-        <w:t>●</w:t>
-      </w:r>
-      <w:r>
-        <w:t>Software: Acceso a Fireba</w:t>
-      </w:r>
-      <w:r>
-        <w:t>se Console</w:t>
-      </w:r>
-      <w:r>
-        <w:t>, navegador web.</w:t>
-      </w:r>
-    </w:p>
-    <w:p>
-      <w:pPr>
-        <w:spacing w:after="0" w:line="276" w:lineRule="auto"/>
-        <w:jc w:val="both"/>
-      </w:pPr>
-    </w:p>
-    <w:p>
-      <w:pPr>
-        <w:spacing w:after="0" w:line="276" w:lineRule="auto"/>
-        <w:jc w:val="both"/>
-        <w:rPr>
-          <w:b/>
-        </w:rPr>
-      </w:pPr>
-      <w:r>
-        <w:rPr>
-          <w:b/>
-        </w:rPr>
-        <w:t>Proceso de instalación del servidor y configuración del entorno de producción:</w:t>
-      </w:r>
-    </w:p>
-    <w:p>
-      <w:pPr>
-        <w:spacing w:after="0" w:line="276" w:lineRule="auto"/>
-        <w:ind w:left="300"/>
-        <w:jc w:val="both"/>
-      </w:pPr>
-      <w:r>
-        <w:t>●</w:t>
-      </w:r>
-      <w:r>
-        <w:t xml:space="preserve">Configuración de Firebase: </w:t>
-      </w:r>
-      <w:r>
-        <w:t xml:space="preserve">Crear un proyecto en Firebase.google.com, habilitar </w:t>
-      </w:r>
-      <w:r>
-        <w:t>Authentication y Firestore, y configura</w:t>
-      </w:r>
-      <w:r>
-        <w:t>r las</w:t>
-      </w:r>
-      <w:r>
-        <w:t xml:space="preserve"> reglas de seguridad.</w:t>
-      </w:r>
-    </w:p>
-    <w:p>
-      <w:pPr>
-        <w:spacing w:after="0" w:line="276" w:lineRule="auto"/>
-        <w:ind w:left="300"/>
-        <w:jc w:val="both"/>
-      </w:pPr>
-      <w:r>
-        <w:lastRenderedPageBreak/>
-        <w:t>●</w:t>
-      </w:r>
-      <w:r>
-        <w:t>Despliegue de la aplicación: Genera</w:t>
-      </w:r>
-      <w:r>
-        <w:t>r</w:t>
-      </w:r>
-      <w:r>
-        <w:t xml:space="preserve"> un APK en Android Studio y </w:t>
-      </w:r>
-      <w:r>
-        <w:t>subir</w:t>
-      </w:r>
-      <w:r>
-        <w:t xml:space="preserve"> a Google Play Store (pendiente de publicación).</w:t>
-      </w:r>
-    </w:p>
-    <w:p>
-      <w:pPr>
-        <w:spacing w:after="0" w:line="276" w:lineRule="auto"/>
-        <w:ind w:left="300"/>
-        <w:jc w:val="both"/>
-      </w:pPr>
-      <w:r>
-        <w:t>●</w:t>
-      </w:r>
-      <w:r>
-        <w:t>Configuración de servicios externos: Habilita</w:t>
-      </w:r>
-      <w:r>
-        <w:t>r</w:t>
-      </w:r>
-      <w:r>
-        <w:t xml:space="preserve"> Google Location Services, Geocoding API y AdMob en Google Cloud Console y Firebase.</w:t>
-      </w:r>
-    </w:p>
-    <w:p>
-      <w:pPr>
-        <w:spacing w:after="0" w:line="276" w:lineRule="auto"/>
-        <w:ind w:left="1440"/>
-        <w:jc w:val="both"/>
-        <w:rPr>
-          <w:b/>
-        </w:rPr>
-      </w:pPr>
-    </w:p>
-    <w:p>
-      <w:pPr>
-        <w:spacing w:after="0" w:line="276" w:lineRule="auto"/>
-        <w:jc w:val="both"/>
-        <w:rPr>
-          <w:b/>
-        </w:rPr>
-      </w:pPr>
-      <w:r>
-        <w:rPr>
-          <w:b/>
-        </w:rPr>
-        <w:t>Gestión de usuarios y roles:</w:t>
-      </w:r>
-    </w:p>
-    <w:p>
-      <w:pPr>
-        <w:spacing w:after="0" w:line="276" w:lineRule="auto"/>
-        <w:ind w:left="300"/>
-        <w:jc w:val="both"/>
-      </w:pPr>
-      <w:r>
-        <w:t>●</w:t>
-      </w:r>
-      <w:r>
-        <w:t xml:space="preserve">Creación y gestión de usuarios: </w:t>
-      </w:r>
-      <w:r>
-        <w:t>Cómo crear, editar y eliminar cuentas de usuario.</w:t>
-      </w:r>
-    </w:p>
-    <w:p>
-      <w:pPr>
-        <w:spacing w:after="0" w:line="276" w:lineRule="auto"/>
-        <w:ind w:left="300"/>
-        <w:jc w:val="both"/>
-      </w:pPr>
-      <w:r>
-        <w:t>●</w:t>
-      </w:r>
-      <w:r>
-        <w:t xml:space="preserve">Asignación de roles: </w:t>
-      </w:r>
-      <w:r>
-        <w:t>Procedimiento que se debe seguir para asignar roles y permisos a los usuarios.</w:t>
-      </w:r>
-    </w:p>
-    <w:p>
-      <w:pPr>
-        <w:spacing w:after="0" w:line="276" w:lineRule="auto"/>
-        <w:ind w:left="1440"/>
-        <w:jc w:val="both"/>
-      </w:pPr>
-    </w:p>
-    <w:p>
-      <w:pPr>
-        <w:spacing w:after="0" w:line="276" w:lineRule="auto"/>
-        <w:jc w:val="both"/>
-        <w:rPr>
-          <w:b/>
-        </w:rPr>
-      </w:pPr>
-      <w:r>
-        <w:rPr>
-          <w:b/>
-        </w:rPr>
-        <w:t>Man</w:t>
-      </w:r>
-      <w:r>
-        <w:rPr>
-          <w:b/>
-        </w:rPr>
-        <w:t>tenimiento de la base de datos:</w:t>
-      </w:r>
-    </w:p>
-    <w:p>
-      <w:pPr>
-        <w:spacing w:after="0" w:line="276" w:lineRule="auto"/>
-        <w:ind w:left="300"/>
-        <w:jc w:val="both"/>
-      </w:pPr>
-      <w:r>
         <w:t xml:space="preserve">● </w:t>
       </w:r>
       <w:r>
@@ -20354,7 +21069,6 @@
           <w:noProof/>
           <w:lang w:eastAsia="es-ES"/>
         </w:rPr>
-        <w:lastRenderedPageBreak/>
         <w:drawing>
           <wp:inline distT="0" distB="0" distL="0" distR="0" wp14:anchorId="1EE8D40E" wp14:editId="651BE949">
             <wp:extent cx="2133600" cy="3263450"/>
@@ -20402,6 +21116,7 @@
           <w:noProof/>
           <w:lang w:eastAsia="es-ES"/>
         </w:rPr>
+        <w:lastRenderedPageBreak/>
         <w:drawing>
           <wp:inline distT="0" distB="0" distL="0" distR="0" wp14:anchorId="7AD18B4E" wp14:editId="53DA1DDB">
             <wp:extent cx="2133600" cy="3322181"/>
@@ -21006,6 +21721,7 @@
           <w:noProof/>
           <w:lang w:eastAsia="es-ES"/>
         </w:rPr>
+        <w:lastRenderedPageBreak/>
         <w:drawing>
           <wp:inline distT="0" distB="0" distL="0" distR="0" wp14:anchorId="71B83166" wp14:editId="424C03E6">
             <wp:extent cx="2883644" cy="6116320"/>
@@ -21049,22 +21765,48 @@
       </w:pPr>
       <w:bookmarkStart w:id="39" w:name="_Toc199186003"/>
       <w:r>
+        <w:t>Conclusiones</w:t>
+      </w:r>
+      <w:bookmarkEnd w:id="39"/>
+    </w:p>
+    <w:p>
+      <w:pPr>
+        <w:jc w:val="both"/>
+      </w:pPr>
+    </w:p>
+    <w:p>
+      <w:pPr>
+        <w:jc w:val="both"/>
+      </w:pPr>
+      <w:r>
+        <w:t>El desarrollo de LocMaBar ha sido un proceso completo y enriquecedor, abarcando desde la planificación inicial hasta la implementación final de una aplicación móvil que facilita el descubrimiento de bares y restaurantes locales. Este proyecto ha cumplido con los objetivos establecidos, demostrando su viabilidad y utilidad para usuarios y administradores en el contexto de pequeños municipios en España. A continuación, se detallan las principales conclusiones obtenidas:</w:t>
+      </w:r>
+    </w:p>
+    <w:p>
+      <w:pPr>
+        <w:jc w:val="both"/>
+      </w:pPr>
+      <w:r>
+        <w:rPr>
+          <w:b/>
+        </w:rPr>
+        <w:t>Facilitación del descubrimiento de bares locales:</w:t>
+      </w:r>
+      <w:r>
+        <w:t xml:space="preserve"> LocMaBar ha demostrado ser una herramienta eficaz para descubrir bares y restaurantes, especialmente en pequeños municipios donde</w:t>
+      </w:r>
+      <w:r>
+        <w:t xml:space="preserve"> la visibilidad es mucho menor</w:t>
+      </w:r>
+      <w:r>
+        <w:t xml:space="preserve">. Las funcionalidades de búsqueda por provincia y </w:t>
+      </w:r>
+      <w:r>
         <w:lastRenderedPageBreak/>
-        <w:t>Conclusiones</w:t>
-      </w:r>
-      <w:bookmarkEnd w:id="39"/>
-    </w:p>
-    <w:p>
-      <w:pPr>
-        <w:jc w:val="both"/>
-      </w:pPr>
-    </w:p>
-    <w:p>
-      <w:pPr>
-        <w:jc w:val="both"/>
-      </w:pPr>
-      <w:r>
-        <w:t>El desarrollo de LocMaBar ha sido un proceso completo y enriquecedor, abarcando desde la planificación inicial hasta la implementación final de una aplicación móvil que facilita el descubrimiento de bares y restaurantes locales. Este proyecto ha cumplido con los objetivos establecidos, demostrando su viabilidad y utilidad para usuarios y administradores en el contexto de pequeños municipios en España. A continuación, se detallan las principales conclusiones obtenidas:</w:t>
+        <w:t>municipio, así como la búsqueda por geolocalización, permiten a los usuarios encontrar opciones relevantes de manera rápida y accesible</w:t>
+      </w:r>
+      <w:r>
+        <w:t>.</w:t>
       </w:r>
     </w:p>
     <w:p>
@@ -21075,16 +21817,13 @@
         <w:rPr>
           <w:b/>
         </w:rPr>
-        <w:t>Facilitación del descubrimiento de bares locales:</w:t>
-      </w:r>
-      <w:r>
-        <w:t xml:space="preserve"> LocMaBar ha demostrado ser una herramienta eficaz para descubrir bares y restaurantes, especialmente en pequeños municipios donde</w:t>
-      </w:r>
-      <w:r>
-        <w:t xml:space="preserve"> la visibilidad es mucho menor</w:t>
-      </w:r>
-      <w:r>
-        <w:t>. Las funcionalidades de búsqueda por provincia y municipio, así como la búsqueda por geolocalización, permiten a los usuarios encontrar opciones relevantes de manera rápida y accesible</w:t>
+        <w:t>Mejora en la participación de los usuarios:</w:t>
+      </w:r>
+      <w:r>
+        <w:t xml:space="preserve"> La implementación de funciones como la posibilidad de proponer nuevos locales y dejar valoraciones ha fomentado la participación activa de los usuarios, creando una comunidad donde los datos de los bares se enriquecen con las contribuciones de los propios usuarios. Esto ha mejorado la calidad y cantidad de información disponible, beneficiando tanto a los usuarios como a los negocios </w:t>
+      </w:r>
+      <w:r>
+        <w:t>publicados en la aplicación</w:t>
       </w:r>
       <w:r>
         <w:t>.</w:t>
@@ -21098,16 +21837,16 @@
         <w:rPr>
           <w:b/>
         </w:rPr>
-        <w:t>Mejora en la participación de los usuarios:</w:t>
-      </w:r>
-      <w:r>
-        <w:t xml:space="preserve"> La implementación de funciones como la posibilidad de proponer nuevos locales y dejar valoraciones ha fomentado la participación activa de los usuarios, creando una comunidad donde los datos de los bares se enriquecen con las contribuciones de los propios usuarios. Esto ha mejorado la calidad y cantidad de información disponible, beneficiando tanto a los usuarios como a los negocios </w:t>
-      </w:r>
-      <w:r>
-        <w:t>publicados en la aplicación</w:t>
-      </w:r>
-      <w:r>
-        <w:t>.</w:t>
+        <w:t>Accesibilidad y usabilidad:</w:t>
+      </w:r>
+      <w:r>
+        <w:t xml:space="preserve"> La interfaz de usuario, diseñada con Jetpack Compose y prototipada en Figma, ofrece una experiencia intuitiva y fácil de usar para </w:t>
+      </w:r>
+      <w:r>
+        <w:t>todo tipo de usuarios</w:t>
+      </w:r>
+      <w:r>
+        <w:t>. La barra de navegación inferior y las pantallas principales aseguran una navegación fluida, mientras que el registro e inicio de sesión garantizan una experiencia personalizada y segura.</w:t>
       </w:r>
     </w:p>
     <w:p>
@@ -21118,16 +21857,16 @@
         <w:rPr>
           <w:b/>
         </w:rPr>
-        <w:t>Accesibilidad y usabilidad:</w:t>
-      </w:r>
-      <w:r>
-        <w:t xml:space="preserve"> La interfaz de usuario, diseñada con Jetpack Compose y prototipada en Figma, ofrece una experiencia intuitiva y fácil de usar para </w:t>
-      </w:r>
-      <w:r>
-        <w:t>todo tipo de usuarios</w:t>
-      </w:r>
-      <w:r>
-        <w:t>. La barra de navegación inferior y las pantallas principales aseguran una navegación fluida, mientras que el registro e inicio de sesión garantizan una experiencia personalizada y segura.</w:t>
+        <w:t>Seguridad y privacidad:</w:t>
+      </w:r>
+      <w:r>
+        <w:t xml:space="preserve"> Se han implementado medidas robustas para proteger los datos de los usuarios, cumpliendo con </w:t>
+      </w:r>
+      <w:r>
+        <w:t>las normativas</w:t>
+      </w:r>
+      <w:r>
+        <w:t>. Firebase Authentication asegura la gestión segura de cuentas con cifrado, y las reglas de seguridad de Firestore restringen el acceso a usuarios autenticados. Además, los permisos de geolocalización se solicitan de forma transparente, respetando la privacidad del usuario.</w:t>
       </w:r>
     </w:p>
     <w:p>
@@ -21138,16 +21877,31 @@
         <w:rPr>
           <w:b/>
         </w:rPr>
-        <w:t>Seguridad y privacidad:</w:t>
-      </w:r>
-      <w:r>
-        <w:t xml:space="preserve"> Se han implementado medidas robustas para proteger los datos de los usuarios, cumpliendo con </w:t>
-      </w:r>
-      <w:r>
-        <w:t>las normativas</w:t>
-      </w:r>
-      <w:r>
-        <w:t>. Firebase Authentication asegura la gestión segura de cuentas con cifrado, y las reglas de seguridad de Firestore restringen el acceso a usuarios autenticados. Además, los permisos de geolocalización se solicitan de forma transparente, respetando la privacidad del usuario.</w:t>
+        <w:t>Flexibilidad y escalabilidad:</w:t>
+      </w:r>
+      <w:r>
+        <w:t xml:space="preserve"> La arquitectura basada en el patrón MVC y el uso de tecnologías modernas como Firebase y Kotlin permiten que LocMaBar sea flexible y adaptable a futuras mejoras. La estructura modular del código (con paquetes como vista y modelo) y la base de datos en Firestore facilitan la incorpor</w:t>
+      </w:r>
+      <w:r>
+        <w:t>ación de nuevas funcionalidades.</w:t>
+      </w:r>
+    </w:p>
+    <w:p>
+      <w:pPr>
+        <w:pStyle w:val="Ttulo1"/>
+      </w:pPr>
+      <w:bookmarkStart w:id="40" w:name="_Toc199186004"/>
+      <w:r>
+        <w:t>Propuestas de mejora</w:t>
+      </w:r>
+      <w:bookmarkEnd w:id="40"/>
+    </w:p>
+    <w:p>
+      <w:pPr>
+        <w:jc w:val="both"/>
+      </w:pPr>
+      <w:r>
+        <w:t>Aunque el objetivo principal de LocMaBar se ha cumplido con éxito, siempre se puede mejorar y evolucionar. A continuación, se presentan algunas propuestas de mejora que podrían considerarse para futuras mejoras del proyecto:</w:t>
       </w:r>
     </w:p>
     <w:p>
@@ -21158,139 +21912,104 @@
         <w:rPr>
           <w:b/>
         </w:rPr>
-        <w:t>Flexibilidad y escalabilidad:</w:t>
-      </w:r>
-      <w:r>
-        <w:t xml:space="preserve"> La arquitectura basada en el patrón MVC y el uso de tecnologías modernas como Firebase y Kotlin permiten que LocMaBar sea flexible y adaptable a futuras mejoras. La estructura modular del código (con paquetes como vista y modelo) y la base de datos en Firestore facilitan la incorpor</w:t>
-      </w:r>
-      <w:r>
-        <w:t>ación de nuevas funcionalidades.</w:t>
-      </w:r>
-    </w:p>
-    <w:p>
-      <w:pPr>
-        <w:pStyle w:val="Ttulo1"/>
-      </w:pPr>
-      <w:bookmarkStart w:id="40" w:name="_Toc199186004"/>
-      <w:r>
-        <w:t>Propuestas de mejora</w:t>
-      </w:r>
-      <w:bookmarkEnd w:id="40"/>
-    </w:p>
-    <w:p>
-      <w:pPr>
-        <w:jc w:val="both"/>
-      </w:pPr>
-      <w:r>
-        <w:t>Aunque el objetivo principal de LocMaBar se ha cumplido con éxito, siempre se puede mejorar y evolucionar. A continuación, se presentan algunas propuestas de mejora que podrían considerarse para futuras mejoras del proyecto:</w:t>
-      </w:r>
-    </w:p>
-    <w:p>
-      <w:pPr>
-        <w:jc w:val="both"/>
-      </w:pPr>
+        <w:t>Implementación de nuevas</w:t>
+      </w:r>
       <w:r>
         <w:rPr>
           <w:b/>
         </w:rPr>
-        <w:t>Implementación de nuevas</w:t>
-      </w:r>
-      <w:r>
+        <w:t xml:space="preserve"> funcionalidades para usuarios: </w:t>
+      </w:r>
+      <w:r>
+        <w:t>Añadir opciones como reservas directas de mesas, notificaciones de ofertas y recomendaciones personalizadas basadas en preferencias (como "bares con música en vivo" o "bares con terraza"). Estas funcionalidades aumentarían el valor de la app para los usuarios, mejorarían la experiencia y podrían incrementar la visibilidad.</w:t>
+      </w:r>
+    </w:p>
+    <w:p>
+      <w:pPr>
+        <w:jc w:val="both"/>
         <w:rPr>
           <w:b/>
         </w:rPr>
-        <w:t xml:space="preserve"> funcionalidades para usuarios: </w:t>
-      </w:r>
-      <w:r>
-        <w:t>Añadir opciones como reservas directas de mesas, notificaciones de ofertas y recomendaciones personalizadas basadas en preferencias (como "bares con música en vivo" o "bares con terraza"). Estas funcionalidades aumentarían el valor de la app para los usuarios, mejorarían la experiencia y podrían incrementar la visibilidad.</w:t>
-      </w:r>
-    </w:p>
-    <w:p>
-      <w:pPr>
-        <w:jc w:val="both"/>
+      </w:pPr>
+      <w:r>
         <w:rPr>
           <w:b/>
         </w:rPr>
-      </w:pPr>
+        <w:t>Incorporac</w:t>
+      </w:r>
       <w:r>
         <w:rPr>
           <w:b/>
         </w:rPr>
-        <w:t>Incorporac</w:t>
-      </w:r>
-      <w:r>
+        <w:t xml:space="preserve">ión de imágenes de los locales: </w:t>
+      </w:r>
+      <w:r>
+        <w:t>Permitir que los usuarios y los locales bares suban imágenes de los locales y sus productos, mejorando la experiencia visual de la app. Las imágenes harían que la app sea más atractiva y ayudaría a los usuarios a tomar mejores decisiones a la hora de ir a un local u otro, especialmente en pequeños municipios donde la información visual suele ser limitada.</w:t>
+      </w:r>
+    </w:p>
+    <w:p>
+      <w:pPr>
+        <w:jc w:val="both"/>
         <w:rPr>
           <w:b/>
         </w:rPr>
-        <w:t xml:space="preserve">ión de imágenes de los locales: </w:t>
-      </w:r>
-      <w:r>
-        <w:t xml:space="preserve">Permitir que los usuarios y los locales bares suban imágenes de los locales y sus productos, mejorando la experiencia visual de la app. Las imágenes </w:t>
+      </w:pPr>
+      <w:r>
+        <w:rPr>
+          <w:b/>
+        </w:rPr>
+        <w:t xml:space="preserve">Implementación de IA en la </w:t>
+      </w:r>
+      <w:r>
+        <w:rPr>
+          <w:b/>
+        </w:rPr>
+        <w:t>publicación</w:t>
+      </w:r>
+      <w:r>
+        <w:rPr>
+          <w:b/>
+        </w:rPr>
+        <w:t xml:space="preserve"> de los contenidos: </w:t>
+      </w:r>
+      <w:r>
+        <w:t xml:space="preserve">Optimizar el proceso de validación manual de comentarios y solicitudes mediante herramientas de validación automática más avanzadas, como la inteligencia artificial. </w:t>
+      </w:r>
+      <w:r>
+        <w:t xml:space="preserve">Reduciendo así </w:t>
+      </w:r>
+      <w:r>
+        <w:t xml:space="preserve">la carga de trabajo a los administradores y </w:t>
+      </w:r>
+      <w:r>
+        <w:t>mejorando</w:t>
+      </w:r>
+      <w:r>
+        <w:t xml:space="preserve"> la velocidad de aprobación del contenido.</w:t>
+      </w:r>
+    </w:p>
+    <w:p>
+      <w:pPr>
+        <w:jc w:val="both"/>
+      </w:pPr>
+      <w:r>
+        <w:rPr>
+          <w:b/>
+        </w:rPr>
+        <w:t>Colaboraciones con bares locales pa</w:t>
+      </w:r>
+      <w:r>
+        <w:rPr>
+          <w:b/>
+        </w:rPr>
+        <w:t xml:space="preserve">ra incluir menús y promociones: </w:t>
+      </w:r>
+      <w:r>
+        <w:t xml:space="preserve">Llegar a un acuerdo con bares y restaurantes para que se puedan incluir menús diarios y promociones especiales directamente en la app. Esto beneficiaría a los usuarios al proporcionar información más detallada y actualizada, y a los negocios al aumentar su visibilidad. Por ejemplo, los bares </w:t>
       </w:r>
       <w:r>
         <w:lastRenderedPageBreak/>
-        <w:t>harían que la app sea más atractiva y ayudaría a los usuarios a tomar mejores decisiones a la hora de ir a un local u otro, especialmente en pequeños municipios donde la información visual suele ser limitada.</w:t>
-      </w:r>
-    </w:p>
-    <w:p>
-      <w:pPr>
-        <w:jc w:val="both"/>
-        <w:rPr>
-          <w:b/>
-        </w:rPr>
-      </w:pPr>
-      <w:r>
-        <w:rPr>
-          <w:b/>
-        </w:rPr>
-        <w:t xml:space="preserve">Implementación de IA en la </w:t>
-      </w:r>
-      <w:r>
-        <w:rPr>
-          <w:b/>
-        </w:rPr>
-        <w:t>publicación</w:t>
-      </w:r>
-      <w:r>
-        <w:rPr>
-          <w:b/>
-        </w:rPr>
-        <w:t xml:space="preserve"> de los contenidos: </w:t>
-      </w:r>
-      <w:r>
-        <w:t xml:space="preserve">Optimizar el proceso de validación manual de comentarios y solicitudes mediante herramientas de validación automática más avanzadas, como la inteligencia artificial. </w:t>
-      </w:r>
-      <w:r>
-        <w:t xml:space="preserve">Reduciendo así </w:t>
-      </w:r>
-      <w:r>
-        <w:t xml:space="preserve">la carga de trabajo a los administradores y </w:t>
-      </w:r>
-      <w:r>
-        <w:t>mejorando</w:t>
-      </w:r>
-      <w:r>
-        <w:t xml:space="preserve"> la velocidad de aprobación del contenido.</w:t>
-      </w:r>
-    </w:p>
-    <w:p>
-      <w:pPr>
-        <w:jc w:val="both"/>
-      </w:pPr>
-      <w:r>
-        <w:rPr>
-          <w:b/>
-        </w:rPr>
-        <w:t>Colaboraciones con bares locales pa</w:t>
-      </w:r>
-      <w:r>
-        <w:rPr>
-          <w:b/>
-        </w:rPr>
-        <w:t xml:space="preserve">ra incluir menús y promociones: </w:t>
-      </w:r>
-      <w:r>
-        <w:t>Llegar a un acuerdo con bares y restaurantes para que se puedan incluir menús diarios y promociones especiales directamente en la app. Esto beneficiaría a los usuarios al proporcionar información más detallada y actualizada, y a los negocios al aumentar su visibilidad. Por ejemplo, los bares podrían pagar una pequeña tarifa para destacar sus promociones, creando un modelo de ingresos adicional y consiguiendo así un beneficio ambas partes.</w:t>
+        <w:t>podrían pagar una pequeña tarifa para destacar sus promociones, creando un modelo de ingresos adicional y consiguiendo así un beneficio ambas partes.</w:t>
       </w:r>
     </w:p>
     <w:p>
@@ -21338,6 +22057,7 @@
       </w:pPr>
       <w:bookmarkStart w:id="41" w:name="_Toc199186005"/>
       <w:r>
+        <w:lastRenderedPageBreak/>
         <w:t>Bibliografía</w:t>
       </w:r>
       <w:bookmarkEnd w:id="41"/>
@@ -21509,22 +22229,19 @@
         <w:rPr>
           <w:rStyle w:val="Hipervnculo"/>
         </w:rPr>
-        <w:t>https://www.bing.com/ck/a?!&amp;&amp;p=3dd4432ed30672b79147309f22d6256f918053a137c6de85ba7a72ef4221a6ffJmltdHM9MTc0Nzg3MjAwMA&amp;ptn=3&amp;ver=2&amp;hsh=4&amp;fclid=00551e7b-5f15-6bfb-2e7b-0b765efe6ac8&amp;psq=kiwi+remoto+sueldo+programadores+espa%c3%b1a+hora&amp;u=a1aHR0cHM6Ly93d3cua2l3aXJlbW90by5jb20vc3VlbGRvL2FuYWxpc3RhLXByb2dyYW1hZG9yLyM6fjp0ZXh0PSVDMiVCRkN1JUMzJUExbnRvJTIwZ2FuYSUyMHBvciUyMGhvcmElM0YlMjBVbiUyRmElMjBBbmFsaXN0YSUyMFByb2dyYW1hZG9yJTJGYSUyMGNvYnJhLGVtcGxlbyUyMHB1YmxpY2FkYXMlMj</w:t>
-      </w:r>
-      <w:r>
-        <w:rPr>
-          <w:rStyle w:val="Hipervnculo"/>
-        </w:rPr>
+        <w:t>https://www.bing.com/ck/a?!&amp;&amp;p=3dd4432ed30672b79147309f22d6256f918053a137c6de85ba7a72ef4221a6ffJmltdHM9MTc0Nzg3MjAwMA&amp;ptn=3&amp;ver=2&amp;hsh=4&amp;fclid=00551e7b-5f15-6bfb-2e7b-0b765efe6ac8&amp;psq=kiwi+remoto+sueldo+programadores+espa%c3%b1a+hora&amp;u=a1aHR0cHM6Ly93d3cua2l3aXJlbW90by5jb20vc3VlbGRvL2FuYWxpc3RhLXByb2dyYW1hZG9yLyM6fjp0ZXh0PSVDMiVCRkN1JUMzJUExbnRvJTIwZ2FuYSUyMHBvciUyMGhvcmElM0YlMjBVbiUyRmElMjBBbmFsaXN0YSUyMFByb2dyYW1hZG9yJTJGYSUyMGNvYnJhLGVtcGxlbyUyMHB1YmxpY2FkYXMlMjBlbiUyMEtpd2klMjBSZW1vdG8uJTIwJUMzJTlBbHRpbWElMjBhY3R1YWxpemFjaSVDMyVCM24lM0ElMjAwMyUyRjA1JTJGMjAyNS4&amp;ntb=1</w:t>
+      </w:r>
+    </w:p>
+    <w:p>
+      <w:r>
+        <w:t>-</w:t>
+      </w:r>
+      <w:r>
+        <w:t>https://www.bing.com/ck/a?!&amp;&amp;p=8364dc7d45d4f086f045d2b6ccf6260accc6dc3d62135c504cc750638223af7bJmltdHM9MTc0ODEzMTIwMA&amp;ptn=3&amp;ver=2&amp;hsh=4&amp;fclid=00551e7b-5f15-6bfb-2e7b-0b765efe6ac8&amp;psq=que+porcentaje+de+personas+en+espa%c3%b1a+prefieren+marcas+sostenibles&amp;u=a1aHR0cHM6Ly9tYXJjYXMuZWxlY29ub21pc3RhLmVzL29yYW5nZS9ub3RpY2lhcy8xMTM5NDY4OS8wOS8yMS9Mb3MtY29uc3VtaWRvcmVzLWVzdGFuLWRpc3B1ZXN0b3MtYS1wYW</w:t>
+      </w:r>
+      <w:r>
         <w:lastRenderedPageBreak/>
-        <w:t>BlbiUyMEtpd2klMjBSZW1vdG8uJTIwJUMzJTlBbHRpbWElMjBhY3R1YWxpemFjaSVDMyVCM24lM0ElMjAwMyUyRjA1JTJGMjAyNS4&amp;ntb=1</w:t>
-      </w:r>
-    </w:p>
-    <w:p>
-      <w:r>
-        <w:t>-</w:t>
-      </w:r>
-      <w:r>
-        <w:t>https://www.bing.com/ck/a?!&amp;&amp;p=8364dc7d45d4f086f045d2b6ccf6260accc6dc3d62135c504cc750638223af7bJmltdHM9MTc0ODEzMTIwMA&amp;ptn=3&amp;ver=2&amp;hsh=4&amp;fclid=00551e7b-5f15-6bfb-2e7b-0b765efe6ac8&amp;psq=que+porcentaje+de+personas+en+espa%c3%b1a+prefieren+marcas+sostenibles&amp;u=a1aHR0cHM6Ly9tYXJjYXMuZWxlY29ub21pc3RhLmVzL29yYW5nZS9ub3RpY2lhcy8xMTM5NDY4OS8wOS8yMS9Mb3MtY29uc3VtaWRvcmVzLWVzdGFuLWRpc3B1ZXN0b3MtYS1wYWdhci1tYXMtcG9yLXByb2R1Y3Rvcy1zb3N0ZW5pYmxlcy5odG1sIzp-OnRleHQ9QXNpbWlzbW8lMkMlMjB1biUyMGluZm9ybWUlMjBkZWwlMjBJbnN0aXR1dG8lMjBkZSUyMEludmVzdGlnYWNpJUMzJUIzbiUyMGRlLGElMjBtYXJjYXMlMjBtZW5vcyUyMGNvbm9jaWRhcyUyMHBlcm8lMjBxdWUlMjBzb24lMjBzb3N0ZW5pYmxlcy4&amp;ntb=1</w:t>
+        <w:t>dhci1tYXMtcG9yLXByb2R1Y3Rvcy1zb3N0ZW5pYmxlcy5odG1sIzp-OnRleHQ9QXNpbWlzbW8lMkMlMjB1biUyMGluZm9ybWUlMjBkZWwlMjBJbnN0aXR1dG8lMjBkZSUyMEludmVzdGlnYWNpJUMzJUIzbiUyMGRlLGElMjBtYXJjYXMlMjBtZW5vcyUyMGNvbm9jaWRhcyUyMHBlcm8lMjBxdWUlMjBzb24lMjBzb3N0ZW5pYmxlcy4&amp;ntb=1</w:t>
       </w:r>
     </w:p>
     <w:p>
@@ -23304,7 +24021,7 @@
 </file>
 
 <file path=customXml/itemProps1.xml><?xml version="1.0" encoding="utf-8"?>
-<ds:datastoreItem xmlns:ds="http://schemas.openxmlformats.org/officeDocument/2006/customXml" ds:itemID="{2749E57C-C1EB-477B-86E3-586029D56A67}">
+<ds:datastoreItem xmlns:ds="http://schemas.openxmlformats.org/officeDocument/2006/customXml" ds:itemID="{60F25CAC-5A19-4DE3-899B-9EAD392A85B6}">
   <ds:schemaRefs>
     <ds:schemaRef ds:uri="http://schemas.openxmlformats.org/officeDocument/2006/bibliography"/>
   </ds:schemaRefs>

</xml_diff>